<commit_message>
Completed compiling student class diagram
</commit_message>
<xml_diff>
--- a/Ying Hao/Software Engineering/Momento Proposal.docx
+++ b/Ying Hao/Software Engineering/Momento Proposal.docx
@@ -7005,8 +7005,6 @@
       <w:r>
         <w:fldChar w:fldCharType="end"/>
       </w:r>
-      <w:bookmarkStart w:id="3" w:name="_GoBack"/>
-      <w:bookmarkEnd w:id="3"/>
     </w:p>
     <w:p>
       <w:pPr>
@@ -7022,24 +7020,24 @@
       <w:pPr>
         <w:pStyle w:val="Heading1"/>
       </w:pPr>
-      <w:bookmarkStart w:id="4" w:name="_Toc460893471"/>
-      <w:bookmarkStart w:id="5" w:name="_Toc460893528"/>
-      <w:bookmarkStart w:id="6" w:name="_Toc460894200"/>
-      <w:bookmarkStart w:id="7" w:name="_Toc460926963"/>
-      <w:bookmarkStart w:id="8" w:name="_Toc461562717"/>
-      <w:bookmarkStart w:id="9" w:name="_Toc461563604"/>
-      <w:bookmarkStart w:id="10" w:name="_Toc461564227"/>
+      <w:bookmarkStart w:id="3" w:name="_Toc460893471"/>
+      <w:bookmarkStart w:id="4" w:name="_Toc460893528"/>
+      <w:bookmarkStart w:id="5" w:name="_Toc460894200"/>
+      <w:bookmarkStart w:id="6" w:name="_Toc460926963"/>
+      <w:bookmarkStart w:id="7" w:name="_Toc461562717"/>
+      <w:bookmarkStart w:id="8" w:name="_Toc461563604"/>
+      <w:bookmarkStart w:id="9" w:name="_Toc461564227"/>
       <w:r>
         <w:lastRenderedPageBreak/>
         <w:t>Background</w:t>
       </w:r>
+      <w:bookmarkEnd w:id="3"/>
       <w:bookmarkEnd w:id="4"/>
       <w:bookmarkEnd w:id="5"/>
       <w:bookmarkEnd w:id="6"/>
       <w:bookmarkEnd w:id="7"/>
       <w:bookmarkEnd w:id="8"/>
       <w:bookmarkEnd w:id="9"/>
-      <w:bookmarkEnd w:id="10"/>
     </w:p>
     <w:p>
       <w:pPr>
@@ -7094,23 +7092,23 @@
         <w:pStyle w:val="Heading2"/>
         <w:spacing w:before="240" w:after="120"/>
       </w:pPr>
-      <w:bookmarkStart w:id="11" w:name="_Toc460893472"/>
-      <w:bookmarkStart w:id="12" w:name="_Toc460893529"/>
-      <w:bookmarkStart w:id="13" w:name="_Toc460894201"/>
-      <w:bookmarkStart w:id="14" w:name="_Toc460926964"/>
-      <w:bookmarkStart w:id="15" w:name="_Toc461562718"/>
-      <w:bookmarkStart w:id="16" w:name="_Toc461563605"/>
-      <w:bookmarkStart w:id="17" w:name="_Toc461564228"/>
+      <w:bookmarkStart w:id="10" w:name="_Toc460893472"/>
+      <w:bookmarkStart w:id="11" w:name="_Toc460893529"/>
+      <w:bookmarkStart w:id="12" w:name="_Toc460894201"/>
+      <w:bookmarkStart w:id="13" w:name="_Toc460926964"/>
+      <w:bookmarkStart w:id="14" w:name="_Toc461562718"/>
+      <w:bookmarkStart w:id="15" w:name="_Toc461563605"/>
+      <w:bookmarkStart w:id="16" w:name="_Toc461564228"/>
       <w:r>
         <w:t>Causes of depression</w:t>
       </w:r>
+      <w:bookmarkEnd w:id="10"/>
       <w:bookmarkEnd w:id="11"/>
       <w:bookmarkEnd w:id="12"/>
       <w:bookmarkEnd w:id="13"/>
       <w:bookmarkEnd w:id="14"/>
       <w:bookmarkEnd w:id="15"/>
       <w:bookmarkEnd w:id="16"/>
-      <w:bookmarkEnd w:id="17"/>
     </w:p>
     <w:p>
       <w:pPr>
@@ -7137,23 +7135,23 @@
         <w:pStyle w:val="Heading2"/>
         <w:spacing w:before="240" w:after="120"/>
       </w:pPr>
-      <w:bookmarkStart w:id="18" w:name="_Toc460893473"/>
-      <w:bookmarkStart w:id="19" w:name="_Toc460893530"/>
-      <w:bookmarkStart w:id="20" w:name="_Toc460894202"/>
-      <w:bookmarkStart w:id="21" w:name="_Toc460926965"/>
-      <w:bookmarkStart w:id="22" w:name="_Toc461562719"/>
-      <w:bookmarkStart w:id="23" w:name="_Toc461563606"/>
-      <w:bookmarkStart w:id="24" w:name="_Toc461564229"/>
+      <w:bookmarkStart w:id="17" w:name="_Toc460893473"/>
+      <w:bookmarkStart w:id="18" w:name="_Toc460893530"/>
+      <w:bookmarkStart w:id="19" w:name="_Toc460894202"/>
+      <w:bookmarkStart w:id="20" w:name="_Toc460926965"/>
+      <w:bookmarkStart w:id="21" w:name="_Toc461562719"/>
+      <w:bookmarkStart w:id="22" w:name="_Toc461563606"/>
+      <w:bookmarkStart w:id="23" w:name="_Toc461564229"/>
       <w:r>
         <w:t>Consequences of depression</w:t>
       </w:r>
+      <w:bookmarkEnd w:id="17"/>
       <w:bookmarkEnd w:id="18"/>
       <w:bookmarkEnd w:id="19"/>
       <w:bookmarkEnd w:id="20"/>
       <w:bookmarkEnd w:id="21"/>
       <w:bookmarkEnd w:id="22"/>
       <w:bookmarkEnd w:id="23"/>
-      <w:bookmarkEnd w:id="24"/>
     </w:p>
     <w:p>
       <w:pPr>
@@ -7246,23 +7244,23 @@
         <w:pStyle w:val="Heading2"/>
         <w:spacing w:before="240" w:after="120"/>
       </w:pPr>
-      <w:bookmarkStart w:id="25" w:name="_Toc460893474"/>
-      <w:bookmarkStart w:id="26" w:name="_Toc460893531"/>
-      <w:bookmarkStart w:id="27" w:name="_Toc460894203"/>
-      <w:bookmarkStart w:id="28" w:name="_Toc460926966"/>
-      <w:bookmarkStart w:id="29" w:name="_Toc461562720"/>
-      <w:bookmarkStart w:id="30" w:name="_Toc461563607"/>
-      <w:bookmarkStart w:id="31" w:name="_Toc461564230"/>
+      <w:bookmarkStart w:id="24" w:name="_Toc460893474"/>
+      <w:bookmarkStart w:id="25" w:name="_Toc460893531"/>
+      <w:bookmarkStart w:id="26" w:name="_Toc460894203"/>
+      <w:bookmarkStart w:id="27" w:name="_Toc460926966"/>
+      <w:bookmarkStart w:id="28" w:name="_Toc461562720"/>
+      <w:bookmarkStart w:id="29" w:name="_Toc461563607"/>
+      <w:bookmarkStart w:id="30" w:name="_Toc461564230"/>
       <w:r>
         <w:t>Ways to prevent or treat depression</w:t>
       </w:r>
+      <w:bookmarkEnd w:id="24"/>
       <w:bookmarkEnd w:id="25"/>
       <w:bookmarkEnd w:id="26"/>
       <w:bookmarkEnd w:id="27"/>
       <w:bookmarkEnd w:id="28"/>
       <w:bookmarkEnd w:id="29"/>
       <w:bookmarkEnd w:id="30"/>
-      <w:bookmarkEnd w:id="31"/>
       <w:r>
         <w:t xml:space="preserve"> </w:t>
       </w:r>
@@ -7312,23 +7310,23 @@
         <w:pStyle w:val="Heading2"/>
         <w:spacing w:before="480" w:after="120"/>
       </w:pPr>
-      <w:bookmarkStart w:id="32" w:name="_Toc460893475"/>
-      <w:bookmarkStart w:id="33" w:name="_Toc460893532"/>
-      <w:bookmarkStart w:id="34" w:name="_Toc460894204"/>
-      <w:bookmarkStart w:id="35" w:name="_Toc460926967"/>
-      <w:bookmarkStart w:id="36" w:name="_Toc461562721"/>
-      <w:bookmarkStart w:id="37" w:name="_Toc461563608"/>
-      <w:bookmarkStart w:id="38" w:name="_Toc461564231"/>
+      <w:bookmarkStart w:id="31" w:name="_Toc460893475"/>
+      <w:bookmarkStart w:id="32" w:name="_Toc460893532"/>
+      <w:bookmarkStart w:id="33" w:name="_Toc460894204"/>
+      <w:bookmarkStart w:id="34" w:name="_Toc460926967"/>
+      <w:bookmarkStart w:id="35" w:name="_Toc461562721"/>
+      <w:bookmarkStart w:id="36" w:name="_Toc461563608"/>
+      <w:bookmarkStart w:id="37" w:name="_Toc461564231"/>
       <w:r>
         <w:t>Prevalence of depression</w:t>
       </w:r>
+      <w:bookmarkEnd w:id="31"/>
       <w:bookmarkEnd w:id="32"/>
       <w:bookmarkEnd w:id="33"/>
       <w:bookmarkEnd w:id="34"/>
       <w:bookmarkEnd w:id="35"/>
       <w:bookmarkEnd w:id="36"/>
       <w:bookmarkEnd w:id="37"/>
-      <w:bookmarkEnd w:id="38"/>
     </w:p>
     <w:p>
       <w:pPr>
@@ -7424,24 +7422,24 @@
         <w:pStyle w:val="Heading1"/>
         <w:spacing w:after="120"/>
       </w:pPr>
-      <w:bookmarkStart w:id="39" w:name="_Toc460893476"/>
-      <w:bookmarkStart w:id="40" w:name="_Toc460893533"/>
-      <w:bookmarkStart w:id="41" w:name="_Toc460894205"/>
-      <w:bookmarkStart w:id="42" w:name="_Toc460926968"/>
-      <w:bookmarkStart w:id="43" w:name="_Toc461562722"/>
-      <w:bookmarkStart w:id="44" w:name="_Toc461563609"/>
-      <w:bookmarkStart w:id="45" w:name="_Toc461564232"/>
+      <w:bookmarkStart w:id="38" w:name="_Toc460893476"/>
+      <w:bookmarkStart w:id="39" w:name="_Toc460893533"/>
+      <w:bookmarkStart w:id="40" w:name="_Toc460894205"/>
+      <w:bookmarkStart w:id="41" w:name="_Toc460926968"/>
+      <w:bookmarkStart w:id="42" w:name="_Toc461562722"/>
+      <w:bookmarkStart w:id="43" w:name="_Toc461563609"/>
+      <w:bookmarkStart w:id="44" w:name="_Toc461564232"/>
       <w:r>
         <w:lastRenderedPageBreak/>
         <w:t>Problem statement</w:t>
       </w:r>
+      <w:bookmarkEnd w:id="38"/>
       <w:bookmarkEnd w:id="39"/>
       <w:bookmarkEnd w:id="40"/>
       <w:bookmarkEnd w:id="41"/>
       <w:bookmarkEnd w:id="42"/>
       <w:bookmarkEnd w:id="43"/>
       <w:bookmarkEnd w:id="44"/>
-      <w:bookmarkEnd w:id="45"/>
     </w:p>
     <w:p>
       <w:r>
@@ -7514,23 +7512,23 @@
         <w:pStyle w:val="Heading1"/>
         <w:spacing w:before="480" w:after="120"/>
       </w:pPr>
-      <w:bookmarkStart w:id="46" w:name="_Toc460893477"/>
-      <w:bookmarkStart w:id="47" w:name="_Toc460893534"/>
-      <w:bookmarkStart w:id="48" w:name="_Toc460894206"/>
-      <w:bookmarkStart w:id="49" w:name="_Toc460926969"/>
-      <w:bookmarkStart w:id="50" w:name="_Toc461562723"/>
-      <w:bookmarkStart w:id="51" w:name="_Toc461563610"/>
-      <w:bookmarkStart w:id="52" w:name="_Toc461564233"/>
+      <w:bookmarkStart w:id="45" w:name="_Toc460893477"/>
+      <w:bookmarkStart w:id="46" w:name="_Toc460893534"/>
+      <w:bookmarkStart w:id="47" w:name="_Toc460894206"/>
+      <w:bookmarkStart w:id="48" w:name="_Toc460926969"/>
+      <w:bookmarkStart w:id="49" w:name="_Toc461562723"/>
+      <w:bookmarkStart w:id="50" w:name="_Toc461563610"/>
+      <w:bookmarkStart w:id="51" w:name="_Toc461564233"/>
       <w:r>
         <w:t>Our solution</w:t>
       </w:r>
+      <w:bookmarkEnd w:id="45"/>
       <w:bookmarkEnd w:id="46"/>
       <w:bookmarkEnd w:id="47"/>
       <w:bookmarkEnd w:id="48"/>
       <w:bookmarkEnd w:id="49"/>
       <w:bookmarkEnd w:id="50"/>
       <w:bookmarkEnd w:id="51"/>
-      <w:bookmarkEnd w:id="52"/>
     </w:p>
     <w:p>
       <w:r>
@@ -7652,13 +7650,13 @@
       <w:pPr>
         <w:pStyle w:val="Heading2"/>
       </w:pPr>
-      <w:bookmarkStart w:id="53" w:name="_Toc460893478"/>
-      <w:bookmarkStart w:id="54" w:name="_Toc460893535"/>
-      <w:bookmarkStart w:id="55" w:name="_Toc460894207"/>
-      <w:bookmarkStart w:id="56" w:name="_Toc460926970"/>
-      <w:bookmarkStart w:id="57" w:name="_Toc461562724"/>
-      <w:bookmarkStart w:id="58" w:name="_Toc461563611"/>
-      <w:bookmarkStart w:id="59" w:name="_Toc461564234"/>
+      <w:bookmarkStart w:id="52" w:name="_Toc460893478"/>
+      <w:bookmarkStart w:id="53" w:name="_Toc460893535"/>
+      <w:bookmarkStart w:id="54" w:name="_Toc460894207"/>
+      <w:bookmarkStart w:id="55" w:name="_Toc460926970"/>
+      <w:bookmarkStart w:id="56" w:name="_Toc461562724"/>
+      <w:bookmarkStart w:id="57" w:name="_Toc461563611"/>
+      <w:bookmarkStart w:id="58" w:name="_Toc461564234"/>
       <w:r>
         <w:t>Application</w:t>
       </w:r>
@@ -7668,13 +7666,13 @@
       <w:r>
         <w:t>details</w:t>
       </w:r>
+      <w:bookmarkEnd w:id="52"/>
       <w:bookmarkEnd w:id="53"/>
       <w:bookmarkEnd w:id="54"/>
       <w:bookmarkEnd w:id="55"/>
       <w:bookmarkEnd w:id="56"/>
       <w:bookmarkEnd w:id="57"/>
       <w:bookmarkEnd w:id="58"/>
-      <w:bookmarkEnd w:id="59"/>
     </w:p>
     <w:p>
       <w:r>
@@ -7701,24 +7699,24 @@
         <w:pStyle w:val="Heading1"/>
         <w:spacing w:before="480" w:after="120"/>
       </w:pPr>
-      <w:bookmarkStart w:id="60" w:name="_Toc460893479"/>
-      <w:bookmarkStart w:id="61" w:name="_Toc460893536"/>
-      <w:bookmarkStart w:id="62" w:name="_Toc460894208"/>
-      <w:bookmarkStart w:id="63" w:name="_Toc460926971"/>
-      <w:bookmarkStart w:id="64" w:name="_Toc461562725"/>
-      <w:bookmarkStart w:id="65" w:name="_Toc461563612"/>
-      <w:bookmarkStart w:id="66" w:name="_Toc461564235"/>
+      <w:bookmarkStart w:id="59" w:name="_Toc460893479"/>
+      <w:bookmarkStart w:id="60" w:name="_Toc460893536"/>
+      <w:bookmarkStart w:id="61" w:name="_Toc460894208"/>
+      <w:bookmarkStart w:id="62" w:name="_Toc460926971"/>
+      <w:bookmarkStart w:id="63" w:name="_Toc461562725"/>
+      <w:bookmarkStart w:id="64" w:name="_Toc461563612"/>
+      <w:bookmarkStart w:id="65" w:name="_Toc461564235"/>
       <w:r>
         <w:lastRenderedPageBreak/>
         <w:t>Implementation</w:t>
       </w:r>
+      <w:bookmarkEnd w:id="59"/>
       <w:bookmarkEnd w:id="60"/>
       <w:bookmarkEnd w:id="61"/>
       <w:bookmarkEnd w:id="62"/>
       <w:bookmarkEnd w:id="63"/>
       <w:bookmarkEnd w:id="64"/>
       <w:bookmarkEnd w:id="65"/>
-      <w:bookmarkEnd w:id="66"/>
     </w:p>
     <w:p>
       <w:r>
@@ -7765,29 +7763,29 @@
       <w:pPr>
         <w:pStyle w:val="Heading2"/>
       </w:pPr>
-      <w:bookmarkStart w:id="67" w:name="_Toc461562726"/>
-      <w:bookmarkStart w:id="68" w:name="_Toc461563613"/>
-      <w:bookmarkStart w:id="69" w:name="_Toc461564236"/>
+      <w:bookmarkStart w:id="66" w:name="_Toc461562726"/>
+      <w:bookmarkStart w:id="67" w:name="_Toc461563613"/>
+      <w:bookmarkStart w:id="68" w:name="_Toc461564236"/>
       <w:r>
         <w:t>Project timeline</w:t>
       </w:r>
+      <w:bookmarkEnd w:id="66"/>
       <w:bookmarkEnd w:id="67"/>
       <w:bookmarkEnd w:id="68"/>
-      <w:bookmarkEnd w:id="69"/>
     </w:p>
     <w:p>
       <w:pPr>
         <w:pStyle w:val="Heading3"/>
       </w:pPr>
-      <w:bookmarkStart w:id="70" w:name="_Toc461562727"/>
-      <w:bookmarkStart w:id="71" w:name="_Toc461563614"/>
-      <w:bookmarkStart w:id="72" w:name="_Toc461564237"/>
+      <w:bookmarkStart w:id="69" w:name="_Toc461562727"/>
+      <w:bookmarkStart w:id="70" w:name="_Toc461563614"/>
+      <w:bookmarkStart w:id="71" w:name="_Toc461564237"/>
       <w:r>
         <w:t>Requirement Elicitation</w:t>
       </w:r>
+      <w:bookmarkEnd w:id="69"/>
       <w:bookmarkEnd w:id="70"/>
       <w:bookmarkEnd w:id="71"/>
-      <w:bookmarkEnd w:id="72"/>
     </w:p>
     <w:p>
       <w:r>
@@ -7860,7 +7858,7 @@
           <w:szCs w:val="24"/>
         </w:rPr>
       </w:pPr>
-      <w:bookmarkStart w:id="73" w:name="_Toc461562728"/>
+      <w:bookmarkStart w:id="72" w:name="_Toc461562728"/>
       <w:r>
         <w:br w:type="page"/>
       </w:r>
@@ -7869,15 +7867,15 @@
       <w:pPr>
         <w:pStyle w:val="Heading3"/>
       </w:pPr>
-      <w:bookmarkStart w:id="74" w:name="_Toc461563615"/>
-      <w:bookmarkStart w:id="75" w:name="_Toc461564238"/>
+      <w:bookmarkStart w:id="73" w:name="_Toc461563615"/>
+      <w:bookmarkStart w:id="74" w:name="_Toc461564238"/>
       <w:r>
         <w:lastRenderedPageBreak/>
         <w:t>Requirement Analysis</w:t>
       </w:r>
+      <w:bookmarkEnd w:id="72"/>
       <w:bookmarkEnd w:id="73"/>
       <w:bookmarkEnd w:id="74"/>
-      <w:bookmarkEnd w:id="75"/>
     </w:p>
     <w:p>
       <w:r>
@@ -7947,7 +7945,7 @@
           <w:szCs w:val="24"/>
         </w:rPr>
       </w:pPr>
-      <w:bookmarkStart w:id="76" w:name="_Toc461562729"/>
+      <w:bookmarkStart w:id="75" w:name="_Toc461562729"/>
       <w:r>
         <w:br w:type="page"/>
       </w:r>
@@ -7956,15 +7954,15 @@
       <w:pPr>
         <w:pStyle w:val="Heading3"/>
       </w:pPr>
-      <w:bookmarkStart w:id="77" w:name="_Toc461563616"/>
-      <w:bookmarkStart w:id="78" w:name="_Toc461564239"/>
+      <w:bookmarkStart w:id="76" w:name="_Toc461563616"/>
+      <w:bookmarkStart w:id="77" w:name="_Toc461564239"/>
       <w:r>
         <w:lastRenderedPageBreak/>
         <w:t>Design &amp; Implementation</w:t>
       </w:r>
+      <w:bookmarkEnd w:id="75"/>
       <w:bookmarkEnd w:id="76"/>
       <w:bookmarkEnd w:id="77"/>
-      <w:bookmarkEnd w:id="78"/>
     </w:p>
     <w:p>
       <w:r>
@@ -8048,46 +8046,46 @@
       <w:pPr>
         <w:pStyle w:val="Heading1"/>
       </w:pPr>
-      <w:bookmarkStart w:id="79" w:name="_Toc460893481"/>
-      <w:bookmarkStart w:id="80" w:name="_Toc460893538"/>
-      <w:bookmarkStart w:id="81" w:name="_Toc460894209"/>
-      <w:bookmarkStart w:id="82" w:name="_Toc460926972"/>
-      <w:bookmarkStart w:id="83" w:name="_Toc461562730"/>
-      <w:bookmarkStart w:id="84" w:name="_Toc461563617"/>
-      <w:bookmarkStart w:id="85" w:name="_Toc461564240"/>
+      <w:bookmarkStart w:id="78" w:name="_Toc460893481"/>
+      <w:bookmarkStart w:id="79" w:name="_Toc460893538"/>
+      <w:bookmarkStart w:id="80" w:name="_Toc460894209"/>
+      <w:bookmarkStart w:id="81" w:name="_Toc460926972"/>
+      <w:bookmarkStart w:id="82" w:name="_Toc461562730"/>
+      <w:bookmarkStart w:id="83" w:name="_Toc461563617"/>
+      <w:bookmarkStart w:id="84" w:name="_Toc461564240"/>
       <w:r>
         <w:lastRenderedPageBreak/>
         <w:t>Technical specification</w:t>
       </w:r>
+      <w:bookmarkEnd w:id="78"/>
       <w:bookmarkEnd w:id="79"/>
       <w:bookmarkEnd w:id="80"/>
       <w:bookmarkEnd w:id="81"/>
       <w:bookmarkEnd w:id="82"/>
       <w:bookmarkEnd w:id="83"/>
       <w:bookmarkEnd w:id="84"/>
-      <w:bookmarkEnd w:id="85"/>
     </w:p>
     <w:p>
       <w:pPr>
         <w:pStyle w:val="Heading2"/>
       </w:pPr>
-      <w:bookmarkStart w:id="86" w:name="_Toc460893482"/>
-      <w:bookmarkStart w:id="87" w:name="_Toc460893539"/>
-      <w:bookmarkStart w:id="88" w:name="_Toc460894210"/>
-      <w:bookmarkStart w:id="89" w:name="_Toc460926973"/>
-      <w:bookmarkStart w:id="90" w:name="_Toc461562731"/>
-      <w:bookmarkStart w:id="91" w:name="_Toc461563618"/>
-      <w:bookmarkStart w:id="92" w:name="_Toc461564241"/>
+      <w:bookmarkStart w:id="85" w:name="_Toc460893482"/>
+      <w:bookmarkStart w:id="86" w:name="_Toc460893539"/>
+      <w:bookmarkStart w:id="87" w:name="_Toc460894210"/>
+      <w:bookmarkStart w:id="88" w:name="_Toc460926973"/>
+      <w:bookmarkStart w:id="89" w:name="_Toc461562731"/>
+      <w:bookmarkStart w:id="90" w:name="_Toc461563618"/>
+      <w:bookmarkStart w:id="91" w:name="_Toc461564241"/>
       <w:r>
         <w:t>Mission statement</w:t>
       </w:r>
+      <w:bookmarkEnd w:id="85"/>
       <w:bookmarkEnd w:id="86"/>
       <w:bookmarkEnd w:id="87"/>
       <w:bookmarkEnd w:id="88"/>
       <w:bookmarkEnd w:id="89"/>
       <w:bookmarkEnd w:id="90"/>
       <w:bookmarkEnd w:id="91"/>
-      <w:bookmarkEnd w:id="92"/>
     </w:p>
     <w:p>
       <w:r>
@@ -8182,45 +8180,45 @@
       <w:pPr>
         <w:pStyle w:val="Heading2"/>
       </w:pPr>
-      <w:bookmarkStart w:id="93" w:name="_Toc460893483"/>
-      <w:bookmarkStart w:id="94" w:name="_Toc460893540"/>
-      <w:bookmarkStart w:id="95" w:name="_Toc460894211"/>
-      <w:bookmarkStart w:id="96" w:name="_Toc460926974"/>
-      <w:bookmarkStart w:id="97" w:name="_Toc461562732"/>
-      <w:bookmarkStart w:id="98" w:name="_Toc461563619"/>
-      <w:bookmarkStart w:id="99" w:name="_Toc461564242"/>
+      <w:bookmarkStart w:id="92" w:name="_Toc460893483"/>
+      <w:bookmarkStart w:id="93" w:name="_Toc460893540"/>
+      <w:bookmarkStart w:id="94" w:name="_Toc460894211"/>
+      <w:bookmarkStart w:id="95" w:name="_Toc460926974"/>
+      <w:bookmarkStart w:id="96" w:name="_Toc461562732"/>
+      <w:bookmarkStart w:id="97" w:name="_Toc461563619"/>
+      <w:bookmarkStart w:id="98" w:name="_Toc461564242"/>
       <w:r>
         <w:t>Functional requirement</w:t>
       </w:r>
+      <w:bookmarkEnd w:id="92"/>
       <w:bookmarkEnd w:id="93"/>
       <w:bookmarkEnd w:id="94"/>
       <w:bookmarkEnd w:id="95"/>
       <w:bookmarkEnd w:id="96"/>
       <w:bookmarkEnd w:id="97"/>
       <w:bookmarkEnd w:id="98"/>
-      <w:bookmarkEnd w:id="99"/>
     </w:p>
     <w:p>
       <w:pPr>
         <w:pStyle w:val="Heading3"/>
       </w:pPr>
-      <w:bookmarkStart w:id="100" w:name="_Toc460893484"/>
-      <w:bookmarkStart w:id="101" w:name="_Toc460893541"/>
-      <w:bookmarkStart w:id="102" w:name="_Toc460894212"/>
-      <w:bookmarkStart w:id="103" w:name="_Toc460926975"/>
-      <w:bookmarkStart w:id="104" w:name="_Toc461562733"/>
-      <w:bookmarkStart w:id="105" w:name="_Toc461563620"/>
-      <w:bookmarkStart w:id="106" w:name="_Toc461564243"/>
+      <w:bookmarkStart w:id="99" w:name="_Toc460893484"/>
+      <w:bookmarkStart w:id="100" w:name="_Toc460893541"/>
+      <w:bookmarkStart w:id="101" w:name="_Toc460894212"/>
+      <w:bookmarkStart w:id="102" w:name="_Toc460926975"/>
+      <w:bookmarkStart w:id="103" w:name="_Toc461562733"/>
+      <w:bookmarkStart w:id="104" w:name="_Toc461563620"/>
+      <w:bookmarkStart w:id="105" w:name="_Toc461564243"/>
       <w:r>
         <w:t>School administration features</w:t>
       </w:r>
+      <w:bookmarkEnd w:id="99"/>
       <w:bookmarkEnd w:id="100"/>
       <w:bookmarkEnd w:id="101"/>
       <w:bookmarkEnd w:id="102"/>
       <w:bookmarkEnd w:id="103"/>
       <w:bookmarkEnd w:id="104"/>
       <w:bookmarkEnd w:id="105"/>
-      <w:bookmarkEnd w:id="106"/>
     </w:p>
     <w:p>
       <w:pPr>
@@ -8340,26 +8338,26 @@
       <w:pPr>
         <w:pStyle w:val="Heading3"/>
       </w:pPr>
-      <w:bookmarkStart w:id="107" w:name="_Toc460893485"/>
-      <w:bookmarkStart w:id="108" w:name="_Toc460893542"/>
-      <w:bookmarkStart w:id="109" w:name="_Toc460894213"/>
-      <w:bookmarkStart w:id="110" w:name="_Toc460926976"/>
-      <w:bookmarkStart w:id="111" w:name="_Toc461562734"/>
-      <w:bookmarkStart w:id="112" w:name="_Toc461563621"/>
-      <w:bookmarkStart w:id="113" w:name="_Toc461564244"/>
+      <w:bookmarkStart w:id="106" w:name="_Toc460893485"/>
+      <w:bookmarkStart w:id="107" w:name="_Toc460893542"/>
+      <w:bookmarkStart w:id="108" w:name="_Toc460894213"/>
+      <w:bookmarkStart w:id="109" w:name="_Toc460926976"/>
+      <w:bookmarkStart w:id="110" w:name="_Toc461562734"/>
+      <w:bookmarkStart w:id="111" w:name="_Toc461563621"/>
+      <w:bookmarkStart w:id="112" w:name="_Toc461564244"/>
       <w:r>
         <w:t>Student</w:t>
       </w:r>
       <w:r>
         <w:t xml:space="preserve"> features</w:t>
       </w:r>
+      <w:bookmarkEnd w:id="106"/>
       <w:bookmarkEnd w:id="107"/>
       <w:bookmarkEnd w:id="108"/>
       <w:bookmarkEnd w:id="109"/>
       <w:bookmarkEnd w:id="110"/>
       <w:bookmarkEnd w:id="111"/>
       <w:bookmarkEnd w:id="112"/>
-      <w:bookmarkEnd w:id="113"/>
     </w:p>
     <w:p>
       <w:pPr>
@@ -8494,26 +8492,26 @@
       <w:pPr>
         <w:pStyle w:val="Heading3"/>
       </w:pPr>
-      <w:bookmarkStart w:id="114" w:name="_Toc460893486"/>
-      <w:bookmarkStart w:id="115" w:name="_Toc460893543"/>
-      <w:bookmarkStart w:id="116" w:name="_Toc460894214"/>
-      <w:bookmarkStart w:id="117" w:name="_Toc460926977"/>
-      <w:bookmarkStart w:id="118" w:name="_Toc461562735"/>
-      <w:bookmarkStart w:id="119" w:name="_Toc461563622"/>
-      <w:bookmarkStart w:id="120" w:name="_Toc461564245"/>
+      <w:bookmarkStart w:id="113" w:name="_Toc460893486"/>
+      <w:bookmarkStart w:id="114" w:name="_Toc460893543"/>
+      <w:bookmarkStart w:id="115" w:name="_Toc460894214"/>
+      <w:bookmarkStart w:id="116" w:name="_Toc460926977"/>
+      <w:bookmarkStart w:id="117" w:name="_Toc461562735"/>
+      <w:bookmarkStart w:id="118" w:name="_Toc461563622"/>
+      <w:bookmarkStart w:id="119" w:name="_Toc461564245"/>
       <w:r>
         <w:t>Teacher</w:t>
       </w:r>
       <w:r>
         <w:t xml:space="preserve"> features</w:t>
       </w:r>
+      <w:bookmarkEnd w:id="113"/>
       <w:bookmarkEnd w:id="114"/>
       <w:bookmarkEnd w:id="115"/>
       <w:bookmarkEnd w:id="116"/>
       <w:bookmarkEnd w:id="117"/>
       <w:bookmarkEnd w:id="118"/>
       <w:bookmarkEnd w:id="119"/>
-      <w:bookmarkEnd w:id="120"/>
     </w:p>
     <w:p>
       <w:pPr>
@@ -8932,26 +8930,26 @@
       <w:pPr>
         <w:pStyle w:val="Heading3"/>
       </w:pPr>
-      <w:bookmarkStart w:id="121" w:name="_Toc460893487"/>
-      <w:bookmarkStart w:id="122" w:name="_Toc460893544"/>
-      <w:bookmarkStart w:id="123" w:name="_Toc460894215"/>
-      <w:bookmarkStart w:id="124" w:name="_Toc460926978"/>
-      <w:bookmarkStart w:id="125" w:name="_Toc461562736"/>
-      <w:bookmarkStart w:id="126" w:name="_Toc461563623"/>
-      <w:bookmarkStart w:id="127" w:name="_Toc461564246"/>
+      <w:bookmarkStart w:id="120" w:name="_Toc460893487"/>
+      <w:bookmarkStart w:id="121" w:name="_Toc460893544"/>
+      <w:bookmarkStart w:id="122" w:name="_Toc460894215"/>
+      <w:bookmarkStart w:id="123" w:name="_Toc460926978"/>
+      <w:bookmarkStart w:id="124" w:name="_Toc461562736"/>
+      <w:bookmarkStart w:id="125" w:name="_Toc461563623"/>
+      <w:bookmarkStart w:id="126" w:name="_Toc461564246"/>
       <w:r>
         <w:t>Counselors</w:t>
       </w:r>
       <w:r>
         <w:t xml:space="preserve"> features</w:t>
       </w:r>
+      <w:bookmarkEnd w:id="120"/>
       <w:bookmarkEnd w:id="121"/>
       <w:bookmarkEnd w:id="122"/>
       <w:bookmarkEnd w:id="123"/>
       <w:bookmarkEnd w:id="124"/>
       <w:bookmarkEnd w:id="125"/>
       <w:bookmarkEnd w:id="126"/>
-      <w:bookmarkEnd w:id="127"/>
     </w:p>
     <w:p>
       <w:pPr>
@@ -9152,45 +9150,45 @@
       <w:pPr>
         <w:pStyle w:val="Heading2"/>
       </w:pPr>
-      <w:bookmarkStart w:id="128" w:name="_Toc460893488"/>
-      <w:bookmarkStart w:id="129" w:name="_Toc460893545"/>
-      <w:bookmarkStart w:id="130" w:name="_Toc460894216"/>
-      <w:bookmarkStart w:id="131" w:name="_Toc460926979"/>
-      <w:bookmarkStart w:id="132" w:name="_Toc461562737"/>
-      <w:bookmarkStart w:id="133" w:name="_Toc461563624"/>
-      <w:bookmarkStart w:id="134" w:name="_Toc461564247"/>
+      <w:bookmarkStart w:id="127" w:name="_Toc460893488"/>
+      <w:bookmarkStart w:id="128" w:name="_Toc460893545"/>
+      <w:bookmarkStart w:id="129" w:name="_Toc460894216"/>
+      <w:bookmarkStart w:id="130" w:name="_Toc460926979"/>
+      <w:bookmarkStart w:id="131" w:name="_Toc461562737"/>
+      <w:bookmarkStart w:id="132" w:name="_Toc461563624"/>
+      <w:bookmarkStart w:id="133" w:name="_Toc461564247"/>
       <w:r>
         <w:t>Non-functional requirement</w:t>
       </w:r>
+      <w:bookmarkEnd w:id="127"/>
       <w:bookmarkEnd w:id="128"/>
       <w:bookmarkEnd w:id="129"/>
       <w:bookmarkEnd w:id="130"/>
       <w:bookmarkEnd w:id="131"/>
       <w:bookmarkEnd w:id="132"/>
       <w:bookmarkEnd w:id="133"/>
-      <w:bookmarkEnd w:id="134"/>
     </w:p>
     <w:p>
       <w:pPr>
         <w:pStyle w:val="Heading3"/>
       </w:pPr>
-      <w:bookmarkStart w:id="135" w:name="_Toc460893489"/>
-      <w:bookmarkStart w:id="136" w:name="_Toc460893546"/>
-      <w:bookmarkStart w:id="137" w:name="_Toc460894217"/>
-      <w:bookmarkStart w:id="138" w:name="_Toc460926980"/>
-      <w:bookmarkStart w:id="139" w:name="_Toc461562738"/>
-      <w:bookmarkStart w:id="140" w:name="_Toc461563625"/>
-      <w:bookmarkStart w:id="141" w:name="_Toc461564248"/>
+      <w:bookmarkStart w:id="134" w:name="_Toc460893489"/>
+      <w:bookmarkStart w:id="135" w:name="_Toc460893546"/>
+      <w:bookmarkStart w:id="136" w:name="_Toc460894217"/>
+      <w:bookmarkStart w:id="137" w:name="_Toc460926980"/>
+      <w:bookmarkStart w:id="138" w:name="_Toc461562738"/>
+      <w:bookmarkStart w:id="139" w:name="_Toc461563625"/>
+      <w:bookmarkStart w:id="140" w:name="_Toc461564248"/>
       <w:r>
         <w:t>Usability</w:t>
       </w:r>
+      <w:bookmarkEnd w:id="134"/>
       <w:bookmarkEnd w:id="135"/>
       <w:bookmarkEnd w:id="136"/>
       <w:bookmarkEnd w:id="137"/>
       <w:bookmarkEnd w:id="138"/>
       <w:bookmarkEnd w:id="139"/>
       <w:bookmarkEnd w:id="140"/>
-      <w:bookmarkEnd w:id="141"/>
     </w:p>
     <w:p>
       <w:r>
@@ -9249,23 +9247,23 @@
           <w:szCs w:val="22"/>
         </w:rPr>
       </w:pPr>
-      <w:bookmarkStart w:id="142" w:name="_Toc460893490"/>
-      <w:bookmarkStart w:id="143" w:name="_Toc460893547"/>
-      <w:bookmarkStart w:id="144" w:name="_Toc460894218"/>
-      <w:bookmarkStart w:id="145" w:name="_Toc460926981"/>
-      <w:bookmarkStart w:id="146" w:name="_Toc461562739"/>
-      <w:bookmarkStart w:id="147" w:name="_Toc461563626"/>
-      <w:bookmarkStart w:id="148" w:name="_Toc461564249"/>
+      <w:bookmarkStart w:id="141" w:name="_Toc460893490"/>
+      <w:bookmarkStart w:id="142" w:name="_Toc460893547"/>
+      <w:bookmarkStart w:id="143" w:name="_Toc460894218"/>
+      <w:bookmarkStart w:id="144" w:name="_Toc460926981"/>
+      <w:bookmarkStart w:id="145" w:name="_Toc461562739"/>
+      <w:bookmarkStart w:id="146" w:name="_Toc461563626"/>
+      <w:bookmarkStart w:id="147" w:name="_Toc461564249"/>
       <w:r>
         <w:t>Reliability</w:t>
       </w:r>
+      <w:bookmarkEnd w:id="141"/>
       <w:bookmarkEnd w:id="142"/>
       <w:bookmarkEnd w:id="143"/>
       <w:bookmarkEnd w:id="144"/>
       <w:bookmarkEnd w:id="145"/>
       <w:bookmarkEnd w:id="146"/>
       <w:bookmarkEnd w:id="147"/>
-      <w:bookmarkEnd w:id="148"/>
     </w:p>
     <w:p>
       <w:r>
@@ -9276,23 +9274,23 @@
       <w:pPr>
         <w:pStyle w:val="Heading3"/>
       </w:pPr>
-      <w:bookmarkStart w:id="149" w:name="_Toc460893491"/>
-      <w:bookmarkStart w:id="150" w:name="_Toc460893548"/>
-      <w:bookmarkStart w:id="151" w:name="_Toc460894219"/>
-      <w:bookmarkStart w:id="152" w:name="_Toc460926982"/>
-      <w:bookmarkStart w:id="153" w:name="_Toc461562740"/>
-      <w:bookmarkStart w:id="154" w:name="_Toc461563627"/>
-      <w:bookmarkStart w:id="155" w:name="_Toc461564250"/>
+      <w:bookmarkStart w:id="148" w:name="_Toc460893491"/>
+      <w:bookmarkStart w:id="149" w:name="_Toc460893548"/>
+      <w:bookmarkStart w:id="150" w:name="_Toc460894219"/>
+      <w:bookmarkStart w:id="151" w:name="_Toc460926982"/>
+      <w:bookmarkStart w:id="152" w:name="_Toc461562740"/>
+      <w:bookmarkStart w:id="153" w:name="_Toc461563627"/>
+      <w:bookmarkStart w:id="154" w:name="_Toc461564250"/>
       <w:r>
         <w:t>Performance</w:t>
       </w:r>
+      <w:bookmarkEnd w:id="148"/>
       <w:bookmarkEnd w:id="149"/>
       <w:bookmarkEnd w:id="150"/>
       <w:bookmarkEnd w:id="151"/>
       <w:bookmarkEnd w:id="152"/>
       <w:bookmarkEnd w:id="153"/>
       <w:bookmarkEnd w:id="154"/>
-      <w:bookmarkEnd w:id="155"/>
     </w:p>
     <w:p>
       <w:r>
@@ -9347,23 +9345,23 @@
       <w:pPr>
         <w:pStyle w:val="Heading3"/>
       </w:pPr>
-      <w:bookmarkStart w:id="156" w:name="_Toc460893492"/>
-      <w:bookmarkStart w:id="157" w:name="_Toc460893549"/>
-      <w:bookmarkStart w:id="158" w:name="_Toc460894220"/>
-      <w:bookmarkStart w:id="159" w:name="_Toc460926983"/>
-      <w:bookmarkStart w:id="160" w:name="_Toc461562741"/>
-      <w:bookmarkStart w:id="161" w:name="_Toc461563628"/>
-      <w:bookmarkStart w:id="162" w:name="_Toc461564251"/>
+      <w:bookmarkStart w:id="155" w:name="_Toc460893492"/>
+      <w:bookmarkStart w:id="156" w:name="_Toc460893549"/>
+      <w:bookmarkStart w:id="157" w:name="_Toc460894220"/>
+      <w:bookmarkStart w:id="158" w:name="_Toc460926983"/>
+      <w:bookmarkStart w:id="159" w:name="_Toc461562741"/>
+      <w:bookmarkStart w:id="160" w:name="_Toc461563628"/>
+      <w:bookmarkStart w:id="161" w:name="_Toc461564251"/>
       <w:r>
         <w:t>Supportability</w:t>
       </w:r>
+      <w:bookmarkEnd w:id="155"/>
       <w:bookmarkEnd w:id="156"/>
       <w:bookmarkEnd w:id="157"/>
       <w:bookmarkEnd w:id="158"/>
       <w:bookmarkEnd w:id="159"/>
       <w:bookmarkEnd w:id="160"/>
       <w:bookmarkEnd w:id="161"/>
-      <w:bookmarkEnd w:id="162"/>
     </w:p>
     <w:p>
       <w:r>
@@ -9392,23 +9390,23 @@
       <w:pPr>
         <w:pStyle w:val="Heading3"/>
       </w:pPr>
-      <w:bookmarkStart w:id="163" w:name="_Toc460893493"/>
-      <w:bookmarkStart w:id="164" w:name="_Toc460893550"/>
-      <w:bookmarkStart w:id="165" w:name="_Toc460894221"/>
-      <w:bookmarkStart w:id="166" w:name="_Toc460926984"/>
-      <w:bookmarkStart w:id="167" w:name="_Toc461562742"/>
-      <w:bookmarkStart w:id="168" w:name="_Toc461563629"/>
-      <w:bookmarkStart w:id="169" w:name="_Toc461564252"/>
+      <w:bookmarkStart w:id="162" w:name="_Toc460893493"/>
+      <w:bookmarkStart w:id="163" w:name="_Toc460893550"/>
+      <w:bookmarkStart w:id="164" w:name="_Toc460894221"/>
+      <w:bookmarkStart w:id="165" w:name="_Toc460926984"/>
+      <w:bookmarkStart w:id="166" w:name="_Toc461562742"/>
+      <w:bookmarkStart w:id="167" w:name="_Toc461563629"/>
+      <w:bookmarkStart w:id="168" w:name="_Toc461564252"/>
       <w:r>
         <w:t>Security</w:t>
       </w:r>
+      <w:bookmarkEnd w:id="162"/>
       <w:bookmarkEnd w:id="163"/>
       <w:bookmarkEnd w:id="164"/>
       <w:bookmarkEnd w:id="165"/>
       <w:bookmarkEnd w:id="166"/>
       <w:bookmarkEnd w:id="167"/>
       <w:bookmarkEnd w:id="168"/>
-      <w:bookmarkEnd w:id="169"/>
     </w:p>
     <w:p>
       <w:r>
@@ -9437,45 +9435,45 @@
       <w:pPr>
         <w:pStyle w:val="Heading2"/>
       </w:pPr>
-      <w:bookmarkStart w:id="170" w:name="_Toc460893494"/>
-      <w:bookmarkStart w:id="171" w:name="_Toc460893551"/>
-      <w:bookmarkStart w:id="172" w:name="_Toc460894222"/>
-      <w:bookmarkStart w:id="173" w:name="_Toc460926985"/>
-      <w:bookmarkStart w:id="174" w:name="_Toc461562743"/>
-      <w:bookmarkStart w:id="175" w:name="_Toc461563630"/>
-      <w:bookmarkStart w:id="176" w:name="_Toc461564253"/>
+      <w:bookmarkStart w:id="169" w:name="_Toc460893494"/>
+      <w:bookmarkStart w:id="170" w:name="_Toc460893551"/>
+      <w:bookmarkStart w:id="171" w:name="_Toc460894222"/>
+      <w:bookmarkStart w:id="172" w:name="_Toc460926985"/>
+      <w:bookmarkStart w:id="173" w:name="_Toc461562743"/>
+      <w:bookmarkStart w:id="174" w:name="_Toc461563630"/>
+      <w:bookmarkStart w:id="175" w:name="_Toc461564253"/>
       <w:r>
         <w:t>Data dictionary</w:t>
       </w:r>
+      <w:bookmarkEnd w:id="169"/>
       <w:bookmarkEnd w:id="170"/>
       <w:bookmarkEnd w:id="171"/>
       <w:bookmarkEnd w:id="172"/>
       <w:bookmarkEnd w:id="173"/>
       <w:bookmarkEnd w:id="174"/>
       <w:bookmarkEnd w:id="175"/>
-      <w:bookmarkEnd w:id="176"/>
     </w:p>
     <w:p>
       <w:pPr>
         <w:pStyle w:val="Heading3"/>
       </w:pPr>
-      <w:bookmarkStart w:id="177" w:name="_Toc460893495"/>
-      <w:bookmarkStart w:id="178" w:name="_Toc460893552"/>
-      <w:bookmarkStart w:id="179" w:name="_Toc460894223"/>
-      <w:bookmarkStart w:id="180" w:name="_Toc460926986"/>
-      <w:bookmarkStart w:id="181" w:name="_Toc461562744"/>
-      <w:bookmarkStart w:id="182" w:name="_Toc461563631"/>
-      <w:bookmarkStart w:id="183" w:name="_Toc461564254"/>
+      <w:bookmarkStart w:id="176" w:name="_Toc460893495"/>
+      <w:bookmarkStart w:id="177" w:name="_Toc460893552"/>
+      <w:bookmarkStart w:id="178" w:name="_Toc460894223"/>
+      <w:bookmarkStart w:id="179" w:name="_Toc460926986"/>
+      <w:bookmarkStart w:id="180" w:name="_Toc461562744"/>
+      <w:bookmarkStart w:id="181" w:name="_Toc461563631"/>
+      <w:bookmarkStart w:id="182" w:name="_Toc461564254"/>
       <w:r>
         <w:t>Account type</w:t>
       </w:r>
+      <w:bookmarkEnd w:id="176"/>
       <w:bookmarkEnd w:id="177"/>
       <w:bookmarkEnd w:id="178"/>
       <w:bookmarkEnd w:id="179"/>
       <w:bookmarkEnd w:id="180"/>
       <w:bookmarkEnd w:id="181"/>
       <w:bookmarkEnd w:id="182"/>
-      <w:bookmarkEnd w:id="183"/>
     </w:p>
     <w:p>
       <w:r>
@@ -9534,23 +9532,23 @@
       <w:pPr>
         <w:pStyle w:val="Heading3"/>
       </w:pPr>
-      <w:bookmarkStart w:id="184" w:name="_Toc460893496"/>
-      <w:bookmarkStart w:id="185" w:name="_Toc460893553"/>
-      <w:bookmarkStart w:id="186" w:name="_Toc460894224"/>
-      <w:bookmarkStart w:id="187" w:name="_Toc460926987"/>
-      <w:bookmarkStart w:id="188" w:name="_Toc461562745"/>
-      <w:bookmarkStart w:id="189" w:name="_Toc461563632"/>
-      <w:bookmarkStart w:id="190" w:name="_Toc461564255"/>
+      <w:bookmarkStart w:id="183" w:name="_Toc460893496"/>
+      <w:bookmarkStart w:id="184" w:name="_Toc460893553"/>
+      <w:bookmarkStart w:id="185" w:name="_Toc460894224"/>
+      <w:bookmarkStart w:id="186" w:name="_Toc460926987"/>
+      <w:bookmarkStart w:id="187" w:name="_Toc461562745"/>
+      <w:bookmarkStart w:id="188" w:name="_Toc461563632"/>
+      <w:bookmarkStart w:id="189" w:name="_Toc461564255"/>
       <w:r>
         <w:t>Admin account</w:t>
       </w:r>
+      <w:bookmarkEnd w:id="183"/>
       <w:bookmarkEnd w:id="184"/>
       <w:bookmarkEnd w:id="185"/>
       <w:bookmarkEnd w:id="186"/>
       <w:bookmarkEnd w:id="187"/>
       <w:bookmarkEnd w:id="188"/>
       <w:bookmarkEnd w:id="189"/>
-      <w:bookmarkEnd w:id="190"/>
     </w:p>
     <w:p>
       <w:r>
@@ -9606,23 +9604,23 @@
       <w:pPr>
         <w:pStyle w:val="Heading3"/>
       </w:pPr>
-      <w:bookmarkStart w:id="191" w:name="_Toc460893497"/>
-      <w:bookmarkStart w:id="192" w:name="_Toc460893554"/>
-      <w:bookmarkStart w:id="193" w:name="_Toc460894225"/>
-      <w:bookmarkStart w:id="194" w:name="_Toc460926988"/>
-      <w:bookmarkStart w:id="195" w:name="_Toc461562746"/>
-      <w:bookmarkStart w:id="196" w:name="_Toc461563633"/>
-      <w:bookmarkStart w:id="197" w:name="_Toc461564256"/>
+      <w:bookmarkStart w:id="190" w:name="_Toc460893497"/>
+      <w:bookmarkStart w:id="191" w:name="_Toc460893554"/>
+      <w:bookmarkStart w:id="192" w:name="_Toc460894225"/>
+      <w:bookmarkStart w:id="193" w:name="_Toc460926988"/>
+      <w:bookmarkStart w:id="194" w:name="_Toc461562746"/>
+      <w:bookmarkStart w:id="195" w:name="_Toc461563633"/>
+      <w:bookmarkStart w:id="196" w:name="_Toc461564256"/>
       <w:r>
         <w:t>Application session</w:t>
       </w:r>
+      <w:bookmarkEnd w:id="190"/>
       <w:bookmarkEnd w:id="191"/>
       <w:bookmarkEnd w:id="192"/>
       <w:bookmarkEnd w:id="193"/>
       <w:bookmarkEnd w:id="194"/>
       <w:bookmarkEnd w:id="195"/>
       <w:bookmarkEnd w:id="196"/>
-      <w:bookmarkEnd w:id="197"/>
     </w:p>
     <w:p>
       <w:r>
@@ -9633,23 +9631,23 @@
       <w:pPr>
         <w:pStyle w:val="Heading3"/>
       </w:pPr>
-      <w:bookmarkStart w:id="198" w:name="_Toc460893498"/>
-      <w:bookmarkStart w:id="199" w:name="_Toc460893555"/>
-      <w:bookmarkStart w:id="200" w:name="_Toc460894226"/>
-      <w:bookmarkStart w:id="201" w:name="_Toc460926989"/>
-      <w:bookmarkStart w:id="202" w:name="_Toc461562747"/>
-      <w:bookmarkStart w:id="203" w:name="_Toc461563634"/>
-      <w:bookmarkStart w:id="204" w:name="_Toc461564257"/>
+      <w:bookmarkStart w:id="197" w:name="_Toc460893498"/>
+      <w:bookmarkStart w:id="198" w:name="_Toc460893555"/>
+      <w:bookmarkStart w:id="199" w:name="_Toc460894226"/>
+      <w:bookmarkStart w:id="200" w:name="_Toc460926989"/>
+      <w:bookmarkStart w:id="201" w:name="_Toc461562747"/>
+      <w:bookmarkStart w:id="202" w:name="_Toc461563634"/>
+      <w:bookmarkStart w:id="203" w:name="_Toc461564257"/>
       <w:r>
         <w:t>Assignment</w:t>
       </w:r>
+      <w:bookmarkEnd w:id="197"/>
       <w:bookmarkEnd w:id="198"/>
       <w:bookmarkEnd w:id="199"/>
       <w:bookmarkEnd w:id="200"/>
       <w:bookmarkEnd w:id="201"/>
       <w:bookmarkEnd w:id="202"/>
       <w:bookmarkEnd w:id="203"/>
-      <w:bookmarkEnd w:id="204"/>
     </w:p>
     <w:p>
       <w:r>
@@ -9660,23 +9658,23 @@
       <w:pPr>
         <w:pStyle w:val="Heading3"/>
       </w:pPr>
-      <w:bookmarkStart w:id="205" w:name="_Toc460893499"/>
-      <w:bookmarkStart w:id="206" w:name="_Toc460893556"/>
-      <w:bookmarkStart w:id="207" w:name="_Toc460894227"/>
-      <w:bookmarkStart w:id="208" w:name="_Toc460926990"/>
-      <w:bookmarkStart w:id="209" w:name="_Toc461562748"/>
-      <w:bookmarkStart w:id="210" w:name="_Toc461563635"/>
-      <w:bookmarkStart w:id="211" w:name="_Toc461564258"/>
+      <w:bookmarkStart w:id="204" w:name="_Toc460893499"/>
+      <w:bookmarkStart w:id="205" w:name="_Toc460893556"/>
+      <w:bookmarkStart w:id="206" w:name="_Toc460894227"/>
+      <w:bookmarkStart w:id="207" w:name="_Toc460926990"/>
+      <w:bookmarkStart w:id="208" w:name="_Toc461562748"/>
+      <w:bookmarkStart w:id="209" w:name="_Toc461563635"/>
+      <w:bookmarkStart w:id="210" w:name="_Toc461564258"/>
       <w:r>
         <w:t>Comment</w:t>
       </w:r>
+      <w:bookmarkEnd w:id="204"/>
       <w:bookmarkEnd w:id="205"/>
       <w:bookmarkEnd w:id="206"/>
       <w:bookmarkEnd w:id="207"/>
       <w:bookmarkEnd w:id="208"/>
       <w:bookmarkEnd w:id="209"/>
       <w:bookmarkEnd w:id="210"/>
-      <w:bookmarkEnd w:id="211"/>
     </w:p>
     <w:p>
       <w:r>
@@ -9687,23 +9685,23 @@
       <w:pPr>
         <w:pStyle w:val="Heading3"/>
       </w:pPr>
-      <w:bookmarkStart w:id="212" w:name="_Toc460893500"/>
-      <w:bookmarkStart w:id="213" w:name="_Toc460893557"/>
-      <w:bookmarkStart w:id="214" w:name="_Toc460894228"/>
-      <w:bookmarkStart w:id="215" w:name="_Toc460926991"/>
-      <w:bookmarkStart w:id="216" w:name="_Toc461562749"/>
-      <w:bookmarkStart w:id="217" w:name="_Toc461563636"/>
-      <w:bookmarkStart w:id="218" w:name="_Toc461564259"/>
+      <w:bookmarkStart w:id="211" w:name="_Toc460893500"/>
+      <w:bookmarkStart w:id="212" w:name="_Toc460893557"/>
+      <w:bookmarkStart w:id="213" w:name="_Toc460894228"/>
+      <w:bookmarkStart w:id="214" w:name="_Toc460926991"/>
+      <w:bookmarkStart w:id="215" w:name="_Toc461562749"/>
+      <w:bookmarkStart w:id="216" w:name="_Toc461563636"/>
+      <w:bookmarkStart w:id="217" w:name="_Toc461564259"/>
       <w:r>
         <w:t>Counsellor account</w:t>
       </w:r>
+      <w:bookmarkEnd w:id="211"/>
       <w:bookmarkEnd w:id="212"/>
       <w:bookmarkEnd w:id="213"/>
       <w:bookmarkEnd w:id="214"/>
       <w:bookmarkEnd w:id="215"/>
       <w:bookmarkEnd w:id="216"/>
       <w:bookmarkEnd w:id="217"/>
-      <w:bookmarkEnd w:id="218"/>
     </w:p>
     <w:p>
       <w:r>
@@ -9718,23 +9716,23 @@
       <w:pPr>
         <w:pStyle w:val="Heading3"/>
       </w:pPr>
-      <w:bookmarkStart w:id="219" w:name="_Toc460893501"/>
-      <w:bookmarkStart w:id="220" w:name="_Toc460893558"/>
-      <w:bookmarkStart w:id="221" w:name="_Toc460894229"/>
-      <w:bookmarkStart w:id="222" w:name="_Toc460926992"/>
-      <w:bookmarkStart w:id="223" w:name="_Toc461562750"/>
-      <w:bookmarkStart w:id="224" w:name="_Toc461563637"/>
-      <w:bookmarkStart w:id="225" w:name="_Toc461564260"/>
+      <w:bookmarkStart w:id="218" w:name="_Toc460893501"/>
+      <w:bookmarkStart w:id="219" w:name="_Toc460893558"/>
+      <w:bookmarkStart w:id="220" w:name="_Toc460894229"/>
+      <w:bookmarkStart w:id="221" w:name="_Toc460926992"/>
+      <w:bookmarkStart w:id="222" w:name="_Toc461562750"/>
+      <w:bookmarkStart w:id="223" w:name="_Toc461563637"/>
+      <w:bookmarkStart w:id="224" w:name="_Toc461564260"/>
       <w:r>
         <w:t>Depression classification</w:t>
       </w:r>
+      <w:bookmarkEnd w:id="218"/>
       <w:bookmarkEnd w:id="219"/>
       <w:bookmarkEnd w:id="220"/>
       <w:bookmarkEnd w:id="221"/>
       <w:bookmarkEnd w:id="222"/>
       <w:bookmarkEnd w:id="223"/>
       <w:bookmarkEnd w:id="224"/>
-      <w:bookmarkEnd w:id="225"/>
     </w:p>
     <w:p>
       <w:r>
@@ -9808,23 +9806,23 @@
       <w:pPr>
         <w:pStyle w:val="Heading3"/>
       </w:pPr>
-      <w:bookmarkStart w:id="226" w:name="_Toc460893502"/>
-      <w:bookmarkStart w:id="227" w:name="_Toc460893559"/>
-      <w:bookmarkStart w:id="228" w:name="_Toc460894230"/>
-      <w:bookmarkStart w:id="229" w:name="_Toc460926993"/>
-      <w:bookmarkStart w:id="230" w:name="_Toc461562751"/>
-      <w:bookmarkStart w:id="231" w:name="_Toc461563638"/>
-      <w:bookmarkStart w:id="232" w:name="_Toc461564261"/>
+      <w:bookmarkStart w:id="225" w:name="_Toc460893502"/>
+      <w:bookmarkStart w:id="226" w:name="_Toc460893559"/>
+      <w:bookmarkStart w:id="227" w:name="_Toc460894230"/>
+      <w:bookmarkStart w:id="228" w:name="_Toc460926993"/>
+      <w:bookmarkStart w:id="229" w:name="_Toc461562751"/>
+      <w:bookmarkStart w:id="230" w:name="_Toc461563638"/>
+      <w:bookmarkStart w:id="231" w:name="_Toc461564261"/>
       <w:r>
         <w:t>False-positive</w:t>
       </w:r>
+      <w:bookmarkEnd w:id="225"/>
       <w:bookmarkEnd w:id="226"/>
       <w:bookmarkEnd w:id="227"/>
       <w:bookmarkEnd w:id="228"/>
       <w:bookmarkEnd w:id="229"/>
       <w:bookmarkEnd w:id="230"/>
       <w:bookmarkEnd w:id="231"/>
-      <w:bookmarkEnd w:id="232"/>
     </w:p>
     <w:p>
       <w:r>
@@ -9835,23 +9833,23 @@
       <w:pPr>
         <w:pStyle w:val="Heading3"/>
       </w:pPr>
-      <w:bookmarkStart w:id="233" w:name="_Toc460893503"/>
-      <w:bookmarkStart w:id="234" w:name="_Toc460893560"/>
-      <w:bookmarkStart w:id="235" w:name="_Toc460894231"/>
-      <w:bookmarkStart w:id="236" w:name="_Toc460926994"/>
-      <w:bookmarkStart w:id="237" w:name="_Toc461562752"/>
-      <w:bookmarkStart w:id="238" w:name="_Toc461563639"/>
-      <w:bookmarkStart w:id="239" w:name="_Toc461564262"/>
+      <w:bookmarkStart w:id="232" w:name="_Toc460893503"/>
+      <w:bookmarkStart w:id="233" w:name="_Toc460893560"/>
+      <w:bookmarkStart w:id="234" w:name="_Toc460894231"/>
+      <w:bookmarkStart w:id="235" w:name="_Toc460926994"/>
+      <w:bookmarkStart w:id="236" w:name="_Toc461562752"/>
+      <w:bookmarkStart w:id="237" w:name="_Toc461563639"/>
+      <w:bookmarkStart w:id="238" w:name="_Toc461564262"/>
       <w:r>
         <w:t>Journal entry</w:t>
       </w:r>
+      <w:bookmarkEnd w:id="232"/>
       <w:bookmarkEnd w:id="233"/>
       <w:bookmarkEnd w:id="234"/>
       <w:bookmarkEnd w:id="235"/>
       <w:bookmarkEnd w:id="236"/>
       <w:bookmarkEnd w:id="237"/>
       <w:bookmarkEnd w:id="238"/>
-      <w:bookmarkEnd w:id="239"/>
     </w:p>
     <w:p>
       <w:r>
@@ -9862,23 +9860,23 @@
       <w:pPr>
         <w:pStyle w:val="Heading3"/>
       </w:pPr>
-      <w:bookmarkStart w:id="240" w:name="_Toc460893504"/>
-      <w:bookmarkStart w:id="241" w:name="_Toc460893561"/>
-      <w:bookmarkStart w:id="242" w:name="_Toc460894232"/>
-      <w:bookmarkStart w:id="243" w:name="_Toc460926995"/>
-      <w:bookmarkStart w:id="244" w:name="_Toc461562753"/>
-      <w:bookmarkStart w:id="245" w:name="_Toc461563640"/>
-      <w:bookmarkStart w:id="246" w:name="_Toc461564263"/>
+      <w:bookmarkStart w:id="239" w:name="_Toc460893504"/>
+      <w:bookmarkStart w:id="240" w:name="_Toc460893561"/>
+      <w:bookmarkStart w:id="241" w:name="_Toc460894232"/>
+      <w:bookmarkStart w:id="242" w:name="_Toc460926995"/>
+      <w:bookmarkStart w:id="243" w:name="_Toc461562753"/>
+      <w:bookmarkStart w:id="244" w:name="_Toc461563640"/>
+      <w:bookmarkStart w:id="245" w:name="_Toc461564263"/>
       <w:r>
         <w:t>Module</w:t>
       </w:r>
+      <w:bookmarkEnd w:id="239"/>
       <w:bookmarkEnd w:id="240"/>
       <w:bookmarkEnd w:id="241"/>
       <w:bookmarkEnd w:id="242"/>
       <w:bookmarkEnd w:id="243"/>
       <w:bookmarkEnd w:id="244"/>
       <w:bookmarkEnd w:id="245"/>
-      <w:bookmarkEnd w:id="246"/>
     </w:p>
     <w:p>
       <w:r>
@@ -9889,23 +9887,23 @@
       <w:pPr>
         <w:pStyle w:val="Heading3"/>
       </w:pPr>
-      <w:bookmarkStart w:id="247" w:name="_Toc460893505"/>
-      <w:bookmarkStart w:id="248" w:name="_Toc460893562"/>
-      <w:bookmarkStart w:id="249" w:name="_Toc460894233"/>
-      <w:bookmarkStart w:id="250" w:name="_Toc460926996"/>
-      <w:bookmarkStart w:id="251" w:name="_Toc461562754"/>
-      <w:bookmarkStart w:id="252" w:name="_Toc461563641"/>
-      <w:bookmarkStart w:id="253" w:name="_Toc461564264"/>
+      <w:bookmarkStart w:id="246" w:name="_Toc460893505"/>
+      <w:bookmarkStart w:id="247" w:name="_Toc460893562"/>
+      <w:bookmarkStart w:id="248" w:name="_Toc460894233"/>
+      <w:bookmarkStart w:id="249" w:name="_Toc460926996"/>
+      <w:bookmarkStart w:id="250" w:name="_Toc461562754"/>
+      <w:bookmarkStart w:id="251" w:name="_Toc461563641"/>
+      <w:bookmarkStart w:id="252" w:name="_Toc461564264"/>
       <w:r>
         <w:t>Student account</w:t>
       </w:r>
+      <w:bookmarkEnd w:id="246"/>
       <w:bookmarkEnd w:id="247"/>
       <w:bookmarkEnd w:id="248"/>
       <w:bookmarkEnd w:id="249"/>
       <w:bookmarkEnd w:id="250"/>
       <w:bookmarkEnd w:id="251"/>
       <w:bookmarkEnd w:id="252"/>
-      <w:bookmarkEnd w:id="253"/>
     </w:p>
     <w:p>
       <w:r>
@@ -9931,23 +9929,23 @@
       <w:pPr>
         <w:pStyle w:val="Heading3"/>
       </w:pPr>
-      <w:bookmarkStart w:id="254" w:name="_Toc460893506"/>
-      <w:bookmarkStart w:id="255" w:name="_Toc460893563"/>
-      <w:bookmarkStart w:id="256" w:name="_Toc460894234"/>
-      <w:bookmarkStart w:id="257" w:name="_Toc460926997"/>
-      <w:bookmarkStart w:id="258" w:name="_Toc461562755"/>
-      <w:bookmarkStart w:id="259" w:name="_Toc461563642"/>
-      <w:bookmarkStart w:id="260" w:name="_Toc461564265"/>
+      <w:bookmarkStart w:id="253" w:name="_Toc460893506"/>
+      <w:bookmarkStart w:id="254" w:name="_Toc460893563"/>
+      <w:bookmarkStart w:id="255" w:name="_Toc460894234"/>
+      <w:bookmarkStart w:id="256" w:name="_Toc460926997"/>
+      <w:bookmarkStart w:id="257" w:name="_Toc461562755"/>
+      <w:bookmarkStart w:id="258" w:name="_Toc461563642"/>
+      <w:bookmarkStart w:id="259" w:name="_Toc461564265"/>
       <w:r>
         <w:t>Teacher account</w:t>
       </w:r>
+      <w:bookmarkEnd w:id="253"/>
       <w:bookmarkEnd w:id="254"/>
       <w:bookmarkEnd w:id="255"/>
       <w:bookmarkEnd w:id="256"/>
       <w:bookmarkEnd w:id="257"/>
       <w:bookmarkEnd w:id="258"/>
       <w:bookmarkEnd w:id="259"/>
-      <w:bookmarkEnd w:id="260"/>
     </w:p>
     <w:p>
       <w:r>
@@ -9979,23 +9977,23 @@
       <w:pPr>
         <w:pStyle w:val="Heading3"/>
       </w:pPr>
-      <w:bookmarkStart w:id="261" w:name="_Toc460893507"/>
-      <w:bookmarkStart w:id="262" w:name="_Toc460893564"/>
-      <w:bookmarkStart w:id="263" w:name="_Toc460894235"/>
-      <w:bookmarkStart w:id="264" w:name="_Toc460926998"/>
-      <w:bookmarkStart w:id="265" w:name="_Toc461562756"/>
-      <w:bookmarkStart w:id="266" w:name="_Toc461563643"/>
-      <w:bookmarkStart w:id="267" w:name="_Toc461564266"/>
+      <w:bookmarkStart w:id="260" w:name="_Toc460893507"/>
+      <w:bookmarkStart w:id="261" w:name="_Toc460893564"/>
+      <w:bookmarkStart w:id="262" w:name="_Toc460894235"/>
+      <w:bookmarkStart w:id="263" w:name="_Toc460926998"/>
+      <w:bookmarkStart w:id="264" w:name="_Toc461562756"/>
+      <w:bookmarkStart w:id="265" w:name="_Toc461563643"/>
+      <w:bookmarkStart w:id="266" w:name="_Toc461564266"/>
       <w:r>
         <w:t>User session</w:t>
       </w:r>
+      <w:bookmarkEnd w:id="260"/>
       <w:bookmarkEnd w:id="261"/>
       <w:bookmarkEnd w:id="262"/>
       <w:bookmarkEnd w:id="263"/>
       <w:bookmarkEnd w:id="264"/>
       <w:bookmarkEnd w:id="265"/>
       <w:bookmarkEnd w:id="266"/>
-      <w:bookmarkEnd w:id="267"/>
     </w:p>
     <w:p>
       <w:r>
@@ -10012,23 +10010,23 @@
       <w:pPr>
         <w:pStyle w:val="Heading3"/>
       </w:pPr>
-      <w:bookmarkStart w:id="268" w:name="_Toc460893508"/>
-      <w:bookmarkStart w:id="269" w:name="_Toc460893565"/>
-      <w:bookmarkStart w:id="270" w:name="_Toc460894236"/>
-      <w:bookmarkStart w:id="271" w:name="_Toc460926999"/>
-      <w:bookmarkStart w:id="272" w:name="_Toc461562757"/>
-      <w:bookmarkStart w:id="273" w:name="_Toc461563644"/>
-      <w:bookmarkStart w:id="274" w:name="_Toc461564267"/>
+      <w:bookmarkStart w:id="267" w:name="_Toc460893508"/>
+      <w:bookmarkStart w:id="268" w:name="_Toc460893565"/>
+      <w:bookmarkStart w:id="269" w:name="_Toc460894236"/>
+      <w:bookmarkStart w:id="270" w:name="_Toc460926999"/>
+      <w:bookmarkStart w:id="271" w:name="_Toc461562757"/>
+      <w:bookmarkStart w:id="272" w:name="_Toc461563644"/>
+      <w:bookmarkStart w:id="273" w:name="_Toc461564267"/>
       <w:r>
         <w:t>Wait time</w:t>
       </w:r>
+      <w:bookmarkEnd w:id="267"/>
       <w:bookmarkEnd w:id="268"/>
       <w:bookmarkEnd w:id="269"/>
       <w:bookmarkEnd w:id="270"/>
       <w:bookmarkEnd w:id="271"/>
       <w:bookmarkEnd w:id="272"/>
       <w:bookmarkEnd w:id="273"/>
-      <w:bookmarkEnd w:id="274"/>
     </w:p>
     <w:p>
       <w:r>
@@ -10045,46 +10043,46 @@
       <w:pPr>
         <w:pStyle w:val="Heading2"/>
       </w:pPr>
-      <w:bookmarkStart w:id="275" w:name="_Toc460893509"/>
-      <w:bookmarkStart w:id="276" w:name="_Toc460893566"/>
-      <w:bookmarkStart w:id="277" w:name="_Toc460894237"/>
-      <w:bookmarkStart w:id="278" w:name="_Toc460927000"/>
-      <w:bookmarkStart w:id="279" w:name="_Toc461562758"/>
-      <w:bookmarkStart w:id="280" w:name="_Toc461563645"/>
-      <w:bookmarkStart w:id="281" w:name="_Toc461564268"/>
+      <w:bookmarkStart w:id="274" w:name="_Toc460893509"/>
+      <w:bookmarkStart w:id="275" w:name="_Toc460893566"/>
+      <w:bookmarkStart w:id="276" w:name="_Toc460894237"/>
+      <w:bookmarkStart w:id="277" w:name="_Toc460927000"/>
+      <w:bookmarkStart w:id="278" w:name="_Toc461562758"/>
+      <w:bookmarkStart w:id="279" w:name="_Toc461563645"/>
+      <w:bookmarkStart w:id="280" w:name="_Toc461564268"/>
       <w:r>
         <w:lastRenderedPageBreak/>
         <w:t>Use case diagrams</w:t>
       </w:r>
+      <w:bookmarkEnd w:id="274"/>
       <w:bookmarkEnd w:id="275"/>
       <w:bookmarkEnd w:id="276"/>
       <w:bookmarkEnd w:id="277"/>
       <w:bookmarkEnd w:id="278"/>
       <w:bookmarkEnd w:id="279"/>
       <w:bookmarkEnd w:id="280"/>
-      <w:bookmarkEnd w:id="281"/>
     </w:p>
     <w:p>
       <w:pPr>
         <w:pStyle w:val="Heading3"/>
       </w:pPr>
-      <w:bookmarkStart w:id="282" w:name="_Toc460893510"/>
-      <w:bookmarkStart w:id="283" w:name="_Toc460893567"/>
-      <w:bookmarkStart w:id="284" w:name="_Toc460894238"/>
-      <w:bookmarkStart w:id="285" w:name="_Toc460927001"/>
-      <w:bookmarkStart w:id="286" w:name="_Toc461562759"/>
-      <w:bookmarkStart w:id="287" w:name="_Toc461563646"/>
-      <w:bookmarkStart w:id="288" w:name="_Toc461564269"/>
+      <w:bookmarkStart w:id="281" w:name="_Toc460893510"/>
+      <w:bookmarkStart w:id="282" w:name="_Toc460893567"/>
+      <w:bookmarkStart w:id="283" w:name="_Toc460894238"/>
+      <w:bookmarkStart w:id="284" w:name="_Toc460927001"/>
+      <w:bookmarkStart w:id="285" w:name="_Toc461562759"/>
+      <w:bookmarkStart w:id="286" w:name="_Toc461563646"/>
+      <w:bookmarkStart w:id="287" w:name="_Toc461564269"/>
       <w:r>
         <w:t>Common features</w:t>
       </w:r>
+      <w:bookmarkEnd w:id="281"/>
       <w:bookmarkEnd w:id="282"/>
       <w:bookmarkEnd w:id="283"/>
       <w:bookmarkEnd w:id="284"/>
       <w:bookmarkEnd w:id="285"/>
       <w:bookmarkEnd w:id="286"/>
       <w:bookmarkEnd w:id="287"/>
-      <w:bookmarkEnd w:id="288"/>
     </w:p>
     <w:p>
       <w:r>
@@ -10145,23 +10143,23 @@
       <w:pPr>
         <w:pStyle w:val="Heading3"/>
       </w:pPr>
-      <w:bookmarkStart w:id="289" w:name="_Toc460893511"/>
-      <w:bookmarkStart w:id="290" w:name="_Toc460893568"/>
-      <w:bookmarkStart w:id="291" w:name="_Toc460894239"/>
-      <w:bookmarkStart w:id="292" w:name="_Toc460927002"/>
-      <w:bookmarkStart w:id="293" w:name="_Toc461562760"/>
-      <w:bookmarkStart w:id="294" w:name="_Toc461563647"/>
-      <w:bookmarkStart w:id="295" w:name="_Toc461564270"/>
+      <w:bookmarkStart w:id="288" w:name="_Toc460893511"/>
+      <w:bookmarkStart w:id="289" w:name="_Toc460893568"/>
+      <w:bookmarkStart w:id="290" w:name="_Toc460894239"/>
+      <w:bookmarkStart w:id="291" w:name="_Toc460927002"/>
+      <w:bookmarkStart w:id="292" w:name="_Toc461562760"/>
+      <w:bookmarkStart w:id="293" w:name="_Toc461563647"/>
+      <w:bookmarkStart w:id="294" w:name="_Toc461564270"/>
       <w:r>
         <w:t>Administration features</w:t>
       </w:r>
+      <w:bookmarkEnd w:id="288"/>
       <w:bookmarkEnd w:id="289"/>
       <w:bookmarkEnd w:id="290"/>
       <w:bookmarkEnd w:id="291"/>
       <w:bookmarkEnd w:id="292"/>
       <w:bookmarkEnd w:id="293"/>
       <w:bookmarkEnd w:id="294"/>
-      <w:bookmarkEnd w:id="295"/>
     </w:p>
     <w:p>
       <w:r>
@@ -10222,24 +10220,24 @@
       <w:pPr>
         <w:pStyle w:val="Heading3"/>
       </w:pPr>
-      <w:bookmarkStart w:id="296" w:name="_Toc460893512"/>
-      <w:bookmarkStart w:id="297" w:name="_Toc460893569"/>
-      <w:bookmarkStart w:id="298" w:name="_Toc460894240"/>
-      <w:bookmarkStart w:id="299" w:name="_Toc460927003"/>
-      <w:bookmarkStart w:id="300" w:name="_Toc461562761"/>
-      <w:bookmarkStart w:id="301" w:name="_Toc461563648"/>
-      <w:bookmarkStart w:id="302" w:name="_Toc461564271"/>
+      <w:bookmarkStart w:id="295" w:name="_Toc460893512"/>
+      <w:bookmarkStart w:id="296" w:name="_Toc460893569"/>
+      <w:bookmarkStart w:id="297" w:name="_Toc460894240"/>
+      <w:bookmarkStart w:id="298" w:name="_Toc460927003"/>
+      <w:bookmarkStart w:id="299" w:name="_Toc461562761"/>
+      <w:bookmarkStart w:id="300" w:name="_Toc461563648"/>
+      <w:bookmarkStart w:id="301" w:name="_Toc461564271"/>
       <w:r>
         <w:lastRenderedPageBreak/>
         <w:t>Student features</w:t>
       </w:r>
+      <w:bookmarkEnd w:id="295"/>
       <w:bookmarkEnd w:id="296"/>
       <w:bookmarkEnd w:id="297"/>
       <w:bookmarkEnd w:id="298"/>
       <w:bookmarkEnd w:id="299"/>
       <w:bookmarkEnd w:id="300"/>
       <w:bookmarkEnd w:id="301"/>
-      <w:bookmarkEnd w:id="302"/>
     </w:p>
     <w:p>
       <w:r>
@@ -10300,23 +10298,23 @@
       <w:pPr>
         <w:pStyle w:val="Heading3"/>
       </w:pPr>
-      <w:bookmarkStart w:id="303" w:name="_Toc460893513"/>
-      <w:bookmarkStart w:id="304" w:name="_Toc460893570"/>
-      <w:bookmarkStart w:id="305" w:name="_Toc460894241"/>
-      <w:bookmarkStart w:id="306" w:name="_Toc460927004"/>
-      <w:bookmarkStart w:id="307" w:name="_Toc461562762"/>
-      <w:bookmarkStart w:id="308" w:name="_Toc461563649"/>
-      <w:bookmarkStart w:id="309" w:name="_Toc461564272"/>
+      <w:bookmarkStart w:id="302" w:name="_Toc460893513"/>
+      <w:bookmarkStart w:id="303" w:name="_Toc460893570"/>
+      <w:bookmarkStart w:id="304" w:name="_Toc460894241"/>
+      <w:bookmarkStart w:id="305" w:name="_Toc460927004"/>
+      <w:bookmarkStart w:id="306" w:name="_Toc461562762"/>
+      <w:bookmarkStart w:id="307" w:name="_Toc461563649"/>
+      <w:bookmarkStart w:id="308" w:name="_Toc461564272"/>
       <w:r>
         <w:t>Teacher features</w:t>
       </w:r>
+      <w:bookmarkEnd w:id="302"/>
       <w:bookmarkEnd w:id="303"/>
       <w:bookmarkEnd w:id="304"/>
       <w:bookmarkEnd w:id="305"/>
       <w:bookmarkEnd w:id="306"/>
       <w:bookmarkEnd w:id="307"/>
       <w:bookmarkEnd w:id="308"/>
-      <w:bookmarkEnd w:id="309"/>
     </w:p>
     <w:p>
       <w:r>
@@ -10377,24 +10375,24 @@
       <w:pPr>
         <w:pStyle w:val="Heading3"/>
       </w:pPr>
-      <w:bookmarkStart w:id="310" w:name="_Toc460893514"/>
-      <w:bookmarkStart w:id="311" w:name="_Toc460893571"/>
-      <w:bookmarkStart w:id="312" w:name="_Toc460894242"/>
-      <w:bookmarkStart w:id="313" w:name="_Toc460927005"/>
-      <w:bookmarkStart w:id="314" w:name="_Toc461562763"/>
-      <w:bookmarkStart w:id="315" w:name="_Toc461563650"/>
-      <w:bookmarkStart w:id="316" w:name="_Toc461564273"/>
+      <w:bookmarkStart w:id="309" w:name="_Toc460893514"/>
+      <w:bookmarkStart w:id="310" w:name="_Toc460893571"/>
+      <w:bookmarkStart w:id="311" w:name="_Toc460894242"/>
+      <w:bookmarkStart w:id="312" w:name="_Toc460927005"/>
+      <w:bookmarkStart w:id="313" w:name="_Toc461562763"/>
+      <w:bookmarkStart w:id="314" w:name="_Toc461563650"/>
+      <w:bookmarkStart w:id="315" w:name="_Toc461564273"/>
       <w:r>
         <w:lastRenderedPageBreak/>
         <w:t>Counsellor/Therapist features</w:t>
       </w:r>
+      <w:bookmarkEnd w:id="309"/>
       <w:bookmarkEnd w:id="310"/>
       <w:bookmarkEnd w:id="311"/>
       <w:bookmarkEnd w:id="312"/>
       <w:bookmarkEnd w:id="313"/>
       <w:bookmarkEnd w:id="314"/>
       <w:bookmarkEnd w:id="315"/>
-      <w:bookmarkEnd w:id="316"/>
     </w:p>
     <w:p>
       <w:r>
@@ -10460,68 +10458,68 @@
       <w:pPr>
         <w:pStyle w:val="Heading2"/>
       </w:pPr>
-      <w:bookmarkStart w:id="317" w:name="_Toc460893515"/>
-      <w:bookmarkStart w:id="318" w:name="_Toc460893572"/>
-      <w:bookmarkStart w:id="319" w:name="_Toc460894243"/>
-      <w:bookmarkStart w:id="320" w:name="_Toc460927006"/>
-      <w:bookmarkStart w:id="321" w:name="_Toc461562764"/>
-      <w:bookmarkStart w:id="322" w:name="_Toc461563651"/>
-      <w:bookmarkStart w:id="323" w:name="_Toc461564274"/>
+      <w:bookmarkStart w:id="316" w:name="_Toc460893515"/>
+      <w:bookmarkStart w:id="317" w:name="_Toc460893572"/>
+      <w:bookmarkStart w:id="318" w:name="_Toc460894243"/>
+      <w:bookmarkStart w:id="319" w:name="_Toc460927006"/>
+      <w:bookmarkStart w:id="320" w:name="_Toc461562764"/>
+      <w:bookmarkStart w:id="321" w:name="_Toc461563651"/>
+      <w:bookmarkStart w:id="322" w:name="_Toc461564274"/>
       <w:r>
         <w:lastRenderedPageBreak/>
         <w:t>Use case description</w:t>
       </w:r>
+      <w:bookmarkEnd w:id="316"/>
       <w:bookmarkEnd w:id="317"/>
       <w:bookmarkEnd w:id="318"/>
       <w:bookmarkEnd w:id="319"/>
       <w:bookmarkEnd w:id="320"/>
       <w:bookmarkEnd w:id="321"/>
       <w:bookmarkEnd w:id="322"/>
-      <w:bookmarkEnd w:id="323"/>
     </w:p>
     <w:p>
       <w:pPr>
         <w:pStyle w:val="Heading3"/>
       </w:pPr>
-      <w:bookmarkStart w:id="324" w:name="_Toc460893516"/>
-      <w:bookmarkStart w:id="325" w:name="_Toc460893573"/>
-      <w:bookmarkStart w:id="326" w:name="_Toc460894244"/>
-      <w:bookmarkStart w:id="327" w:name="_Toc460927007"/>
-      <w:bookmarkStart w:id="328" w:name="_Toc461562765"/>
-      <w:bookmarkStart w:id="329" w:name="_Toc461563652"/>
-      <w:bookmarkStart w:id="330" w:name="_Toc461564275"/>
+      <w:bookmarkStart w:id="323" w:name="_Toc460893516"/>
+      <w:bookmarkStart w:id="324" w:name="_Toc460893573"/>
+      <w:bookmarkStart w:id="325" w:name="_Toc460894244"/>
+      <w:bookmarkStart w:id="326" w:name="_Toc460927007"/>
+      <w:bookmarkStart w:id="327" w:name="_Toc461562765"/>
+      <w:bookmarkStart w:id="328" w:name="_Toc461563652"/>
+      <w:bookmarkStart w:id="329" w:name="_Toc461564275"/>
       <w:r>
         <w:t>Common features</w:t>
       </w:r>
+      <w:bookmarkEnd w:id="323"/>
       <w:bookmarkEnd w:id="324"/>
       <w:bookmarkEnd w:id="325"/>
       <w:bookmarkEnd w:id="326"/>
       <w:bookmarkEnd w:id="327"/>
       <w:bookmarkEnd w:id="328"/>
       <w:bookmarkEnd w:id="329"/>
-      <w:bookmarkEnd w:id="330"/>
     </w:p>
     <w:p>
       <w:pPr>
         <w:pStyle w:val="Heading4"/>
       </w:pPr>
-      <w:bookmarkStart w:id="331" w:name="_Toc460893517"/>
-      <w:bookmarkStart w:id="332" w:name="_Toc460893574"/>
-      <w:bookmarkStart w:id="333" w:name="_Toc460894245"/>
-      <w:bookmarkStart w:id="334" w:name="_Toc460927008"/>
-      <w:bookmarkStart w:id="335" w:name="_Toc461562766"/>
-      <w:bookmarkStart w:id="336" w:name="_Toc461563653"/>
-      <w:bookmarkStart w:id="337" w:name="_Toc461564276"/>
+      <w:bookmarkStart w:id="330" w:name="_Toc460893517"/>
+      <w:bookmarkStart w:id="331" w:name="_Toc460893574"/>
+      <w:bookmarkStart w:id="332" w:name="_Toc460894245"/>
+      <w:bookmarkStart w:id="333" w:name="_Toc460927008"/>
+      <w:bookmarkStart w:id="334" w:name="_Toc461562766"/>
+      <w:bookmarkStart w:id="335" w:name="_Toc461563653"/>
+      <w:bookmarkStart w:id="336" w:name="_Toc461564276"/>
       <w:r>
         <w:t>Login</w:t>
       </w:r>
+      <w:bookmarkEnd w:id="330"/>
       <w:bookmarkEnd w:id="331"/>
       <w:bookmarkEnd w:id="332"/>
       <w:bookmarkEnd w:id="333"/>
       <w:bookmarkEnd w:id="334"/>
       <w:bookmarkEnd w:id="335"/>
       <w:bookmarkEnd w:id="336"/>
-      <w:bookmarkEnd w:id="337"/>
     </w:p>
     <w:tbl>
       <w:tblPr>
@@ -11006,24 +11004,24 @@
       <w:pPr>
         <w:pStyle w:val="Heading4"/>
       </w:pPr>
-      <w:bookmarkStart w:id="338" w:name="_Toc460893518"/>
-      <w:bookmarkStart w:id="339" w:name="_Toc460893575"/>
-      <w:bookmarkStart w:id="340" w:name="_Toc460894246"/>
-      <w:bookmarkStart w:id="341" w:name="_Toc460927009"/>
-      <w:bookmarkStart w:id="342" w:name="_Toc461562767"/>
-      <w:bookmarkStart w:id="343" w:name="_Toc461563654"/>
-      <w:bookmarkStart w:id="344" w:name="_Toc461564277"/>
+      <w:bookmarkStart w:id="337" w:name="_Toc460893518"/>
+      <w:bookmarkStart w:id="338" w:name="_Toc460893575"/>
+      <w:bookmarkStart w:id="339" w:name="_Toc460894246"/>
+      <w:bookmarkStart w:id="340" w:name="_Toc460927009"/>
+      <w:bookmarkStart w:id="341" w:name="_Toc461562767"/>
+      <w:bookmarkStart w:id="342" w:name="_Toc461563654"/>
+      <w:bookmarkStart w:id="343" w:name="_Toc461564277"/>
       <w:r>
         <w:lastRenderedPageBreak/>
         <w:t>Logout</w:t>
       </w:r>
+      <w:bookmarkEnd w:id="337"/>
       <w:bookmarkEnd w:id="338"/>
       <w:bookmarkEnd w:id="339"/>
       <w:bookmarkEnd w:id="340"/>
       <w:bookmarkEnd w:id="341"/>
       <w:bookmarkEnd w:id="342"/>
       <w:bookmarkEnd w:id="343"/>
-      <w:bookmarkEnd w:id="344"/>
     </w:p>
     <w:tbl>
       <w:tblPr>
@@ -11396,24 +11394,24 @@
       <w:pPr>
         <w:pStyle w:val="Heading4"/>
       </w:pPr>
-      <w:bookmarkStart w:id="345" w:name="_Toc460893519"/>
-      <w:bookmarkStart w:id="346" w:name="_Toc460893576"/>
-      <w:bookmarkStart w:id="347" w:name="_Toc460894247"/>
-      <w:bookmarkStart w:id="348" w:name="_Toc460927010"/>
-      <w:bookmarkStart w:id="349" w:name="_Toc461562768"/>
-      <w:bookmarkStart w:id="350" w:name="_Toc461563655"/>
-      <w:bookmarkStart w:id="351" w:name="_Toc461564278"/>
+      <w:bookmarkStart w:id="344" w:name="_Toc460893519"/>
+      <w:bookmarkStart w:id="345" w:name="_Toc460893576"/>
+      <w:bookmarkStart w:id="346" w:name="_Toc460894247"/>
+      <w:bookmarkStart w:id="347" w:name="_Toc460927010"/>
+      <w:bookmarkStart w:id="348" w:name="_Toc461562768"/>
+      <w:bookmarkStart w:id="349" w:name="_Toc461563655"/>
+      <w:bookmarkStart w:id="350" w:name="_Toc461564278"/>
       <w:r>
         <w:lastRenderedPageBreak/>
         <w:t>View a student account</w:t>
       </w:r>
+      <w:bookmarkEnd w:id="344"/>
       <w:bookmarkEnd w:id="345"/>
       <w:bookmarkEnd w:id="346"/>
       <w:bookmarkEnd w:id="347"/>
       <w:bookmarkEnd w:id="348"/>
       <w:bookmarkEnd w:id="349"/>
       <w:bookmarkEnd w:id="350"/>
-      <w:bookmarkEnd w:id="351"/>
     </w:p>
     <w:tbl>
       <w:tblPr>
@@ -11858,24 +11856,24 @@
       <w:pPr>
         <w:pStyle w:val="Heading4"/>
       </w:pPr>
-      <w:bookmarkStart w:id="352" w:name="_Toc460893520"/>
-      <w:bookmarkStart w:id="353" w:name="_Toc460893577"/>
-      <w:bookmarkStart w:id="354" w:name="_Toc460894248"/>
-      <w:bookmarkStart w:id="355" w:name="_Toc460927011"/>
-      <w:bookmarkStart w:id="356" w:name="_Toc461562769"/>
-      <w:bookmarkStart w:id="357" w:name="_Toc461563656"/>
-      <w:bookmarkStart w:id="358" w:name="_Toc461564279"/>
+      <w:bookmarkStart w:id="351" w:name="_Toc460893520"/>
+      <w:bookmarkStart w:id="352" w:name="_Toc460893577"/>
+      <w:bookmarkStart w:id="353" w:name="_Toc460894248"/>
+      <w:bookmarkStart w:id="354" w:name="_Toc460927011"/>
+      <w:bookmarkStart w:id="355" w:name="_Toc461562769"/>
+      <w:bookmarkStart w:id="356" w:name="_Toc461563656"/>
+      <w:bookmarkStart w:id="357" w:name="_Toc461564279"/>
       <w:r>
         <w:lastRenderedPageBreak/>
         <w:t>View detailed metrics of feature sets</w:t>
       </w:r>
+      <w:bookmarkEnd w:id="351"/>
       <w:bookmarkEnd w:id="352"/>
       <w:bookmarkEnd w:id="353"/>
       <w:bookmarkEnd w:id="354"/>
       <w:bookmarkEnd w:id="355"/>
       <w:bookmarkEnd w:id="356"/>
       <w:bookmarkEnd w:id="357"/>
-      <w:bookmarkEnd w:id="358"/>
     </w:p>
     <w:tbl>
       <w:tblPr>
@@ -12317,24 +12315,24 @@
       <w:pPr>
         <w:pStyle w:val="Heading4"/>
       </w:pPr>
-      <w:bookmarkStart w:id="359" w:name="_Toc460893521"/>
-      <w:bookmarkStart w:id="360" w:name="_Toc460893578"/>
-      <w:bookmarkStart w:id="361" w:name="_Toc460894249"/>
-      <w:bookmarkStart w:id="362" w:name="_Toc460927012"/>
-      <w:bookmarkStart w:id="363" w:name="_Toc461562770"/>
-      <w:bookmarkStart w:id="364" w:name="_Toc461563657"/>
-      <w:bookmarkStart w:id="365" w:name="_Toc461564280"/>
+      <w:bookmarkStart w:id="358" w:name="_Toc460893521"/>
+      <w:bookmarkStart w:id="359" w:name="_Toc460893578"/>
+      <w:bookmarkStart w:id="360" w:name="_Toc460894249"/>
+      <w:bookmarkStart w:id="361" w:name="_Toc460927012"/>
+      <w:bookmarkStart w:id="362" w:name="_Toc461562770"/>
+      <w:bookmarkStart w:id="363" w:name="_Toc461563657"/>
+      <w:bookmarkStart w:id="364" w:name="_Toc461564280"/>
       <w:r>
         <w:lastRenderedPageBreak/>
         <w:t>Indicate false positive identification of student account</w:t>
       </w:r>
+      <w:bookmarkEnd w:id="358"/>
       <w:bookmarkEnd w:id="359"/>
       <w:bookmarkEnd w:id="360"/>
       <w:bookmarkEnd w:id="361"/>
       <w:bookmarkEnd w:id="362"/>
       <w:bookmarkEnd w:id="363"/>
       <w:bookmarkEnd w:id="364"/>
-      <w:bookmarkEnd w:id="365"/>
     </w:p>
     <w:tbl>
       <w:tblPr>
@@ -12785,13 +12783,13 @@
       <w:pPr>
         <w:pStyle w:val="Heading3"/>
       </w:pPr>
-      <w:bookmarkStart w:id="366" w:name="_Toc460893522"/>
-      <w:bookmarkStart w:id="367" w:name="_Toc460893579"/>
-      <w:bookmarkStart w:id="368" w:name="_Toc460894250"/>
-      <w:bookmarkStart w:id="369" w:name="_Toc460927013"/>
-      <w:bookmarkStart w:id="370" w:name="_Toc461562771"/>
-      <w:bookmarkStart w:id="371" w:name="_Toc461563658"/>
-      <w:bookmarkStart w:id="372" w:name="_Toc461564281"/>
+      <w:bookmarkStart w:id="365" w:name="_Toc460893522"/>
+      <w:bookmarkStart w:id="366" w:name="_Toc460893579"/>
+      <w:bookmarkStart w:id="367" w:name="_Toc460894250"/>
+      <w:bookmarkStart w:id="368" w:name="_Toc460927013"/>
+      <w:bookmarkStart w:id="369" w:name="_Toc461562771"/>
+      <w:bookmarkStart w:id="370" w:name="_Toc461563658"/>
+      <w:bookmarkStart w:id="371" w:name="_Toc461564281"/>
       <w:r>
         <w:lastRenderedPageBreak/>
         <w:t>Administration</w:t>
@@ -12799,31 +12797,31 @@
       <w:r>
         <w:t xml:space="preserve"> features</w:t>
       </w:r>
+      <w:bookmarkEnd w:id="365"/>
       <w:bookmarkEnd w:id="366"/>
       <w:bookmarkEnd w:id="367"/>
       <w:bookmarkEnd w:id="368"/>
       <w:bookmarkEnd w:id="369"/>
       <w:bookmarkEnd w:id="370"/>
       <w:bookmarkEnd w:id="371"/>
-      <w:bookmarkEnd w:id="372"/>
     </w:p>
     <w:p>
       <w:pPr>
         <w:pStyle w:val="Heading4"/>
       </w:pPr>
-      <w:bookmarkStart w:id="373" w:name="_Toc460894251"/>
-      <w:bookmarkStart w:id="374" w:name="_Toc460927014"/>
-      <w:bookmarkStart w:id="375" w:name="_Toc461562772"/>
-      <w:bookmarkStart w:id="376" w:name="_Toc461563659"/>
-      <w:bookmarkStart w:id="377" w:name="_Toc461564282"/>
+      <w:bookmarkStart w:id="372" w:name="_Toc460894251"/>
+      <w:bookmarkStart w:id="373" w:name="_Toc460927014"/>
+      <w:bookmarkStart w:id="374" w:name="_Toc461562772"/>
+      <w:bookmarkStart w:id="375" w:name="_Toc461563659"/>
+      <w:bookmarkStart w:id="376" w:name="_Toc461564282"/>
       <w:r>
         <w:t>Assign modules to students</w:t>
       </w:r>
+      <w:bookmarkEnd w:id="372"/>
       <w:bookmarkEnd w:id="373"/>
       <w:bookmarkEnd w:id="374"/>
       <w:bookmarkEnd w:id="375"/>
       <w:bookmarkEnd w:id="376"/>
-      <w:bookmarkEnd w:id="377"/>
     </w:p>
     <w:tbl>
       <w:tblPr>
@@ -13655,20 +13653,20 @@
       <w:pPr>
         <w:pStyle w:val="Heading4"/>
       </w:pPr>
-      <w:bookmarkStart w:id="378" w:name="_Toc460894252"/>
-      <w:bookmarkStart w:id="379" w:name="_Toc460927015"/>
-      <w:bookmarkStart w:id="380" w:name="_Toc461562773"/>
-      <w:bookmarkStart w:id="381" w:name="_Toc461563660"/>
-      <w:bookmarkStart w:id="382" w:name="_Toc461564283"/>
+      <w:bookmarkStart w:id="377" w:name="_Toc460894252"/>
+      <w:bookmarkStart w:id="378" w:name="_Toc460927015"/>
+      <w:bookmarkStart w:id="379" w:name="_Toc461562773"/>
+      <w:bookmarkStart w:id="380" w:name="_Toc461563660"/>
+      <w:bookmarkStart w:id="381" w:name="_Toc461564283"/>
       <w:r>
         <w:lastRenderedPageBreak/>
         <w:t>Unassign modules from students</w:t>
       </w:r>
+      <w:bookmarkEnd w:id="377"/>
       <w:bookmarkEnd w:id="378"/>
       <w:bookmarkEnd w:id="379"/>
       <w:bookmarkEnd w:id="380"/>
       <w:bookmarkEnd w:id="381"/>
-      <w:bookmarkEnd w:id="382"/>
     </w:p>
     <w:tbl>
       <w:tblPr>
@@ -14453,20 +14451,20 @@
       <w:pPr>
         <w:pStyle w:val="Heading4"/>
       </w:pPr>
-      <w:bookmarkStart w:id="383" w:name="_Toc460894253"/>
-      <w:bookmarkStart w:id="384" w:name="_Toc460927016"/>
-      <w:bookmarkStart w:id="385" w:name="_Toc461562774"/>
-      <w:bookmarkStart w:id="386" w:name="_Toc461563661"/>
-      <w:bookmarkStart w:id="387" w:name="_Toc461564284"/>
+      <w:bookmarkStart w:id="382" w:name="_Toc460894253"/>
+      <w:bookmarkStart w:id="383" w:name="_Toc460927016"/>
+      <w:bookmarkStart w:id="384" w:name="_Toc461562774"/>
+      <w:bookmarkStart w:id="385" w:name="_Toc461563661"/>
+      <w:bookmarkStart w:id="386" w:name="_Toc461564284"/>
       <w:r>
         <w:lastRenderedPageBreak/>
         <w:t>View teacher account</w:t>
       </w:r>
+      <w:bookmarkEnd w:id="382"/>
       <w:bookmarkEnd w:id="383"/>
       <w:bookmarkEnd w:id="384"/>
       <w:bookmarkEnd w:id="385"/>
       <w:bookmarkEnd w:id="386"/>
-      <w:bookmarkEnd w:id="387"/>
     </w:p>
     <w:tbl>
       <w:tblPr>
@@ -14916,20 +14914,20 @@
       <w:pPr>
         <w:pStyle w:val="Heading4"/>
       </w:pPr>
-      <w:bookmarkStart w:id="388" w:name="_Toc460894254"/>
-      <w:bookmarkStart w:id="389" w:name="_Toc460927017"/>
-      <w:bookmarkStart w:id="390" w:name="_Toc461562775"/>
-      <w:bookmarkStart w:id="391" w:name="_Toc461563662"/>
-      <w:bookmarkStart w:id="392" w:name="_Toc461564285"/>
+      <w:bookmarkStart w:id="387" w:name="_Toc460894254"/>
+      <w:bookmarkStart w:id="388" w:name="_Toc460927017"/>
+      <w:bookmarkStart w:id="389" w:name="_Toc461562775"/>
+      <w:bookmarkStart w:id="390" w:name="_Toc461563662"/>
+      <w:bookmarkStart w:id="391" w:name="_Toc461564285"/>
       <w:r>
         <w:lastRenderedPageBreak/>
         <w:t>Assign students</w:t>
       </w:r>
+      <w:bookmarkEnd w:id="387"/>
       <w:bookmarkEnd w:id="388"/>
       <w:bookmarkEnd w:id="389"/>
       <w:bookmarkEnd w:id="390"/>
       <w:bookmarkEnd w:id="391"/>
-      <w:bookmarkEnd w:id="392"/>
     </w:p>
     <w:tbl>
       <w:tblPr>
@@ -15430,20 +15428,20 @@
       <w:pPr>
         <w:pStyle w:val="Heading4"/>
       </w:pPr>
-      <w:bookmarkStart w:id="393" w:name="_Toc460894255"/>
-      <w:bookmarkStart w:id="394" w:name="_Toc460927018"/>
-      <w:bookmarkStart w:id="395" w:name="_Toc461562776"/>
-      <w:bookmarkStart w:id="396" w:name="_Toc461563663"/>
-      <w:bookmarkStart w:id="397" w:name="_Toc461564286"/>
+      <w:bookmarkStart w:id="392" w:name="_Toc460894255"/>
+      <w:bookmarkStart w:id="393" w:name="_Toc460927018"/>
+      <w:bookmarkStart w:id="394" w:name="_Toc461562776"/>
+      <w:bookmarkStart w:id="395" w:name="_Toc461563663"/>
+      <w:bookmarkStart w:id="396" w:name="_Toc461564286"/>
       <w:r>
         <w:lastRenderedPageBreak/>
         <w:t>Unassign students</w:t>
       </w:r>
+      <w:bookmarkEnd w:id="392"/>
       <w:bookmarkEnd w:id="393"/>
       <w:bookmarkEnd w:id="394"/>
       <w:bookmarkEnd w:id="395"/>
       <w:bookmarkEnd w:id="396"/>
-      <w:bookmarkEnd w:id="397"/>
     </w:p>
     <w:tbl>
       <w:tblPr>
@@ -15980,42 +15978,42 @@
       <w:pPr>
         <w:pStyle w:val="Heading3"/>
       </w:pPr>
-      <w:bookmarkStart w:id="398" w:name="_Toc460893523"/>
-      <w:bookmarkStart w:id="399" w:name="_Toc460893580"/>
-      <w:bookmarkStart w:id="400" w:name="_Toc460894257"/>
-      <w:bookmarkStart w:id="401" w:name="_Toc460927019"/>
-      <w:bookmarkStart w:id="402" w:name="_Toc461562777"/>
-      <w:bookmarkStart w:id="403" w:name="_Toc461563664"/>
-      <w:bookmarkStart w:id="404" w:name="_Toc461564287"/>
+      <w:bookmarkStart w:id="397" w:name="_Toc460893523"/>
+      <w:bookmarkStart w:id="398" w:name="_Toc460893580"/>
+      <w:bookmarkStart w:id="399" w:name="_Toc460894257"/>
+      <w:bookmarkStart w:id="400" w:name="_Toc460927019"/>
+      <w:bookmarkStart w:id="401" w:name="_Toc461562777"/>
+      <w:bookmarkStart w:id="402" w:name="_Toc461563664"/>
+      <w:bookmarkStart w:id="403" w:name="_Toc461564287"/>
       <w:r>
         <w:lastRenderedPageBreak/>
         <w:t>Student features</w:t>
       </w:r>
+      <w:bookmarkEnd w:id="397"/>
       <w:bookmarkEnd w:id="398"/>
       <w:bookmarkEnd w:id="399"/>
       <w:bookmarkEnd w:id="400"/>
       <w:bookmarkEnd w:id="401"/>
       <w:bookmarkEnd w:id="402"/>
       <w:bookmarkEnd w:id="403"/>
-      <w:bookmarkEnd w:id="404"/>
     </w:p>
     <w:p>
       <w:pPr>
         <w:pStyle w:val="Heading4"/>
       </w:pPr>
-      <w:bookmarkStart w:id="405" w:name="_Toc460894256"/>
-      <w:bookmarkStart w:id="406" w:name="_Toc460927020"/>
-      <w:bookmarkStart w:id="407" w:name="_Toc461562778"/>
-      <w:bookmarkStart w:id="408" w:name="_Toc461563665"/>
-      <w:bookmarkStart w:id="409" w:name="_Toc461564288"/>
+      <w:bookmarkStart w:id="404" w:name="_Toc460894256"/>
+      <w:bookmarkStart w:id="405" w:name="_Toc460927020"/>
+      <w:bookmarkStart w:id="406" w:name="_Toc461562778"/>
+      <w:bookmarkStart w:id="407" w:name="_Toc461563665"/>
+      <w:bookmarkStart w:id="408" w:name="_Toc461564288"/>
       <w:r>
         <w:t>Create journal entry</w:t>
       </w:r>
+      <w:bookmarkEnd w:id="404"/>
       <w:bookmarkEnd w:id="405"/>
       <w:bookmarkEnd w:id="406"/>
       <w:bookmarkEnd w:id="407"/>
       <w:bookmarkEnd w:id="408"/>
-      <w:bookmarkEnd w:id="409"/>
     </w:p>
     <w:tbl>
       <w:tblPr>
@@ -16470,20 +16468,20 @@
       <w:pPr>
         <w:pStyle w:val="Heading4"/>
       </w:pPr>
-      <w:bookmarkStart w:id="410" w:name="_Toc460894258"/>
-      <w:bookmarkStart w:id="411" w:name="_Toc460927021"/>
-      <w:bookmarkStart w:id="412" w:name="_Toc461562779"/>
-      <w:bookmarkStart w:id="413" w:name="_Toc461563666"/>
-      <w:bookmarkStart w:id="414" w:name="_Toc461564289"/>
+      <w:bookmarkStart w:id="409" w:name="_Toc460894258"/>
+      <w:bookmarkStart w:id="410" w:name="_Toc460927021"/>
+      <w:bookmarkStart w:id="411" w:name="_Toc461562779"/>
+      <w:bookmarkStart w:id="412" w:name="_Toc461563666"/>
+      <w:bookmarkStart w:id="413" w:name="_Toc461564289"/>
       <w:r>
         <w:lastRenderedPageBreak/>
         <w:t>View journal entry (Student)</w:t>
       </w:r>
+      <w:bookmarkEnd w:id="409"/>
       <w:bookmarkEnd w:id="410"/>
       <w:bookmarkEnd w:id="411"/>
       <w:bookmarkEnd w:id="412"/>
       <w:bookmarkEnd w:id="413"/>
-      <w:bookmarkEnd w:id="414"/>
     </w:p>
     <w:tbl>
       <w:tblPr>
@@ -17153,20 +17151,20 @@
       <w:pPr>
         <w:pStyle w:val="Heading4"/>
       </w:pPr>
-      <w:bookmarkStart w:id="415" w:name="_Toc460894259"/>
-      <w:bookmarkStart w:id="416" w:name="_Toc460927022"/>
-      <w:bookmarkStart w:id="417" w:name="_Toc461562780"/>
-      <w:bookmarkStart w:id="418" w:name="_Toc461563667"/>
-      <w:bookmarkStart w:id="419" w:name="_Toc461564290"/>
+      <w:bookmarkStart w:id="414" w:name="_Toc460894259"/>
+      <w:bookmarkStart w:id="415" w:name="_Toc460927022"/>
+      <w:bookmarkStart w:id="416" w:name="_Toc461562780"/>
+      <w:bookmarkStart w:id="417" w:name="_Toc461563667"/>
+      <w:bookmarkStart w:id="418" w:name="_Toc461564290"/>
       <w:r>
         <w:lastRenderedPageBreak/>
         <w:t>Reply to comments</w:t>
       </w:r>
+      <w:bookmarkEnd w:id="414"/>
       <w:bookmarkEnd w:id="415"/>
       <w:bookmarkEnd w:id="416"/>
       <w:bookmarkEnd w:id="417"/>
       <w:bookmarkEnd w:id="418"/>
-      <w:bookmarkEnd w:id="419"/>
     </w:p>
     <w:tbl>
       <w:tblPr>
@@ -17931,23 +17929,23 @@
       <w:pPr>
         <w:pStyle w:val="Heading4"/>
       </w:pPr>
-      <w:bookmarkStart w:id="420" w:name="_Toc460894260"/>
-      <w:bookmarkStart w:id="421" w:name="_Toc460927023"/>
-      <w:bookmarkStart w:id="422" w:name="_Toc461562781"/>
-      <w:bookmarkStart w:id="423" w:name="_Toc461563668"/>
-      <w:bookmarkStart w:id="424" w:name="_Toc461564291"/>
+      <w:bookmarkStart w:id="419" w:name="_Toc460894260"/>
+      <w:bookmarkStart w:id="420" w:name="_Toc460927023"/>
+      <w:bookmarkStart w:id="421" w:name="_Toc461562781"/>
+      <w:bookmarkStart w:id="422" w:name="_Toc461563668"/>
+      <w:bookmarkStart w:id="423" w:name="_Toc461564291"/>
       <w:r>
         <w:lastRenderedPageBreak/>
         <w:t xml:space="preserve">Link to </w:t>
       </w:r>
+      <w:bookmarkEnd w:id="419"/>
       <w:bookmarkEnd w:id="420"/>
+      <w:r>
+        <w:t>Facebook</w:t>
+      </w:r>
       <w:bookmarkEnd w:id="421"/>
-      <w:r>
-        <w:t>Facebook</w:t>
-      </w:r>
       <w:bookmarkEnd w:id="422"/>
       <w:bookmarkEnd w:id="423"/>
-      <w:bookmarkEnd w:id="424"/>
     </w:p>
     <w:tbl>
       <w:tblPr>
@@ -18647,11 +18645,11 @@
       <w:pPr>
         <w:pStyle w:val="Heading4"/>
       </w:pPr>
-      <w:bookmarkStart w:id="425" w:name="_Toc460894261"/>
-      <w:bookmarkStart w:id="426" w:name="_Toc460927024"/>
-      <w:bookmarkStart w:id="427" w:name="_Toc461562782"/>
-      <w:bookmarkStart w:id="428" w:name="_Toc461563669"/>
-      <w:bookmarkStart w:id="429" w:name="_Toc461564292"/>
+      <w:bookmarkStart w:id="424" w:name="_Toc460894261"/>
+      <w:bookmarkStart w:id="425" w:name="_Toc460927024"/>
+      <w:bookmarkStart w:id="426" w:name="_Toc461562782"/>
+      <w:bookmarkStart w:id="427" w:name="_Toc461563669"/>
+      <w:bookmarkStart w:id="428" w:name="_Toc461564292"/>
       <w:r>
         <w:lastRenderedPageBreak/>
         <w:t>Link to T</w:t>
@@ -18659,11 +18657,11 @@
       <w:r>
         <w:t>witter</w:t>
       </w:r>
+      <w:bookmarkEnd w:id="424"/>
       <w:bookmarkEnd w:id="425"/>
       <w:bookmarkEnd w:id="426"/>
       <w:bookmarkEnd w:id="427"/>
       <w:bookmarkEnd w:id="428"/>
-      <w:bookmarkEnd w:id="429"/>
     </w:p>
     <w:tbl>
       <w:tblPr>
@@ -19461,42 +19459,42 @@
       <w:pPr>
         <w:pStyle w:val="Heading3"/>
       </w:pPr>
-      <w:bookmarkStart w:id="430" w:name="_Toc460893524"/>
-      <w:bookmarkStart w:id="431" w:name="_Toc460893581"/>
-      <w:bookmarkStart w:id="432" w:name="_Toc460894262"/>
-      <w:bookmarkStart w:id="433" w:name="_Toc460927025"/>
-      <w:bookmarkStart w:id="434" w:name="_Toc461562783"/>
-      <w:bookmarkStart w:id="435" w:name="_Toc461563670"/>
-      <w:bookmarkStart w:id="436" w:name="_Toc461564293"/>
+      <w:bookmarkStart w:id="429" w:name="_Toc460893524"/>
+      <w:bookmarkStart w:id="430" w:name="_Toc460893581"/>
+      <w:bookmarkStart w:id="431" w:name="_Toc460894262"/>
+      <w:bookmarkStart w:id="432" w:name="_Toc460927025"/>
+      <w:bookmarkStart w:id="433" w:name="_Toc461562783"/>
+      <w:bookmarkStart w:id="434" w:name="_Toc461563670"/>
+      <w:bookmarkStart w:id="435" w:name="_Toc461564293"/>
       <w:r>
         <w:lastRenderedPageBreak/>
         <w:t>Teacher features</w:t>
       </w:r>
+      <w:bookmarkEnd w:id="429"/>
       <w:bookmarkEnd w:id="430"/>
       <w:bookmarkEnd w:id="431"/>
       <w:bookmarkEnd w:id="432"/>
       <w:bookmarkEnd w:id="433"/>
       <w:bookmarkEnd w:id="434"/>
       <w:bookmarkEnd w:id="435"/>
-      <w:bookmarkEnd w:id="436"/>
     </w:p>
     <w:p>
       <w:pPr>
         <w:pStyle w:val="Heading4"/>
       </w:pPr>
-      <w:bookmarkStart w:id="437" w:name="_Toc460894263"/>
-      <w:bookmarkStart w:id="438" w:name="_Toc460927026"/>
-      <w:bookmarkStart w:id="439" w:name="_Toc461562784"/>
-      <w:bookmarkStart w:id="440" w:name="_Toc461563671"/>
-      <w:bookmarkStart w:id="441" w:name="_Toc461564294"/>
+      <w:bookmarkStart w:id="436" w:name="_Toc460894263"/>
+      <w:bookmarkStart w:id="437" w:name="_Toc460927026"/>
+      <w:bookmarkStart w:id="438" w:name="_Toc461562784"/>
+      <w:bookmarkStart w:id="439" w:name="_Toc461563671"/>
+      <w:bookmarkStart w:id="440" w:name="_Toc461564294"/>
       <w:r>
         <w:t>View list of assigned student accounts</w:t>
       </w:r>
+      <w:bookmarkEnd w:id="436"/>
       <w:bookmarkEnd w:id="437"/>
       <w:bookmarkEnd w:id="438"/>
       <w:bookmarkEnd w:id="439"/>
       <w:bookmarkEnd w:id="440"/>
-      <w:bookmarkEnd w:id="441"/>
     </w:p>
     <w:tbl>
       <w:tblPr>
@@ -20148,20 +20146,20 @@
       <w:pPr>
         <w:pStyle w:val="Heading4"/>
       </w:pPr>
-      <w:bookmarkStart w:id="442" w:name="_Toc460894264"/>
-      <w:bookmarkStart w:id="443" w:name="_Toc460927027"/>
-      <w:bookmarkStart w:id="444" w:name="_Toc461562785"/>
-      <w:bookmarkStart w:id="445" w:name="_Toc461563672"/>
-      <w:bookmarkStart w:id="446" w:name="_Toc461564295"/>
+      <w:bookmarkStart w:id="441" w:name="_Toc460894264"/>
+      <w:bookmarkStart w:id="442" w:name="_Toc460927027"/>
+      <w:bookmarkStart w:id="443" w:name="_Toc461562785"/>
+      <w:bookmarkStart w:id="444" w:name="_Toc461563672"/>
+      <w:bookmarkStart w:id="445" w:name="_Toc461564295"/>
       <w:r>
         <w:lastRenderedPageBreak/>
         <w:t>Filter students</w:t>
       </w:r>
+      <w:bookmarkEnd w:id="441"/>
       <w:bookmarkEnd w:id="442"/>
       <w:bookmarkEnd w:id="443"/>
       <w:bookmarkEnd w:id="444"/>
       <w:bookmarkEnd w:id="445"/>
-      <w:bookmarkEnd w:id="446"/>
     </w:p>
     <w:tbl>
       <w:tblPr>
@@ -20873,20 +20871,20 @@
       <w:pPr>
         <w:pStyle w:val="Heading4"/>
       </w:pPr>
-      <w:bookmarkStart w:id="447" w:name="_Toc460894265"/>
-      <w:bookmarkStart w:id="448" w:name="_Toc460927028"/>
-      <w:bookmarkStart w:id="449" w:name="_Toc461562786"/>
-      <w:bookmarkStart w:id="450" w:name="_Toc461563673"/>
-      <w:bookmarkStart w:id="451" w:name="_Toc461564296"/>
+      <w:bookmarkStart w:id="446" w:name="_Toc460894265"/>
+      <w:bookmarkStart w:id="447" w:name="_Toc460927028"/>
+      <w:bookmarkStart w:id="448" w:name="_Toc461562786"/>
+      <w:bookmarkStart w:id="449" w:name="_Toc461563673"/>
+      <w:bookmarkStart w:id="450" w:name="_Toc461564296"/>
       <w:r>
         <w:lastRenderedPageBreak/>
         <w:t>View journal entry (Teacher)</w:t>
       </w:r>
+      <w:bookmarkEnd w:id="446"/>
       <w:bookmarkEnd w:id="447"/>
       <w:bookmarkEnd w:id="448"/>
       <w:bookmarkEnd w:id="449"/>
       <w:bookmarkEnd w:id="450"/>
-      <w:bookmarkEnd w:id="451"/>
     </w:p>
     <w:tbl>
       <w:tblPr>
@@ -21526,20 +21524,20 @@
       <w:pPr>
         <w:pStyle w:val="Heading4"/>
       </w:pPr>
-      <w:bookmarkStart w:id="452" w:name="_Toc460894266"/>
-      <w:bookmarkStart w:id="453" w:name="_Toc460927029"/>
-      <w:bookmarkStart w:id="454" w:name="_Toc461562787"/>
-      <w:bookmarkStart w:id="455" w:name="_Toc461563674"/>
-      <w:bookmarkStart w:id="456" w:name="_Toc461564297"/>
+      <w:bookmarkStart w:id="451" w:name="_Toc460894266"/>
+      <w:bookmarkStart w:id="452" w:name="_Toc460927029"/>
+      <w:bookmarkStart w:id="453" w:name="_Toc461562787"/>
+      <w:bookmarkStart w:id="454" w:name="_Toc461563674"/>
+      <w:bookmarkStart w:id="455" w:name="_Toc461564297"/>
       <w:r>
         <w:lastRenderedPageBreak/>
         <w:t>Enter comments</w:t>
       </w:r>
+      <w:bookmarkEnd w:id="451"/>
       <w:bookmarkEnd w:id="452"/>
       <w:bookmarkEnd w:id="453"/>
       <w:bookmarkEnd w:id="454"/>
       <w:bookmarkEnd w:id="455"/>
-      <w:bookmarkEnd w:id="456"/>
     </w:p>
     <w:tbl>
       <w:tblPr>
@@ -22226,20 +22224,20 @@
       <w:pPr>
         <w:pStyle w:val="Heading4"/>
       </w:pPr>
-      <w:bookmarkStart w:id="457" w:name="_Toc460894267"/>
-      <w:bookmarkStart w:id="458" w:name="_Toc460927030"/>
-      <w:bookmarkStart w:id="459" w:name="_Toc461562788"/>
-      <w:bookmarkStart w:id="460" w:name="_Toc461563675"/>
-      <w:bookmarkStart w:id="461" w:name="_Toc461564298"/>
+      <w:bookmarkStart w:id="456" w:name="_Toc460894267"/>
+      <w:bookmarkStart w:id="457" w:name="_Toc460927030"/>
+      <w:bookmarkStart w:id="458" w:name="_Toc461562788"/>
+      <w:bookmarkStart w:id="459" w:name="_Toc461563675"/>
+      <w:bookmarkStart w:id="460" w:name="_Toc461564298"/>
       <w:r>
         <w:lastRenderedPageBreak/>
         <w:t>Search nearby counsellors</w:t>
       </w:r>
+      <w:bookmarkEnd w:id="456"/>
       <w:bookmarkEnd w:id="457"/>
       <w:bookmarkEnd w:id="458"/>
       <w:bookmarkEnd w:id="459"/>
       <w:bookmarkEnd w:id="460"/>
-      <w:bookmarkEnd w:id="461"/>
     </w:p>
     <w:tbl>
       <w:tblPr>
@@ -23240,20 +23238,20 @@
       <w:pPr>
         <w:pStyle w:val="Heading4"/>
       </w:pPr>
-      <w:bookmarkStart w:id="462" w:name="_Toc460894268"/>
-      <w:bookmarkStart w:id="463" w:name="_Toc460927031"/>
-      <w:bookmarkStart w:id="464" w:name="_Toc461562789"/>
-      <w:bookmarkStart w:id="465" w:name="_Toc461563676"/>
-      <w:bookmarkStart w:id="466" w:name="_Toc461564299"/>
+      <w:bookmarkStart w:id="461" w:name="_Toc460894268"/>
+      <w:bookmarkStart w:id="462" w:name="_Toc460927031"/>
+      <w:bookmarkStart w:id="463" w:name="_Toc461562789"/>
+      <w:bookmarkStart w:id="464" w:name="_Toc461563676"/>
+      <w:bookmarkStart w:id="465" w:name="_Toc461564299"/>
       <w:r>
         <w:lastRenderedPageBreak/>
         <w:t>View counsellor account</w:t>
       </w:r>
+      <w:bookmarkEnd w:id="461"/>
       <w:bookmarkEnd w:id="462"/>
       <w:bookmarkEnd w:id="463"/>
       <w:bookmarkEnd w:id="464"/>
       <w:bookmarkEnd w:id="465"/>
-      <w:bookmarkEnd w:id="466"/>
     </w:p>
     <w:tbl>
       <w:tblPr>
@@ -23606,7 +23604,21 @@
               <w:rPr>
                 <w:rFonts w:ascii="Calibri Light" w:eastAsia="PMingLiU" w:hAnsi="Calibri Light" w:cs="Times New Roman"/>
               </w:rPr>
-              <w:t>The system selects view counsellor account option</w:t>
+              <w:t xml:space="preserve">The </w:t>
+            </w:r>
+            <w:r>
+              <w:rPr>
+                <w:rFonts w:ascii="Calibri Light" w:eastAsia="PMingLiU" w:hAnsi="Calibri Light" w:cs="Times New Roman"/>
+              </w:rPr>
+              <w:t>user</w:t>
+            </w:r>
+            <w:bookmarkStart w:id="466" w:name="_GoBack"/>
+            <w:bookmarkEnd w:id="466"/>
+            <w:r>
+              <w:rPr>
+                <w:rFonts w:ascii="Calibri Light" w:eastAsia="PMingLiU" w:hAnsi="Calibri Light" w:cs="Times New Roman"/>
+              </w:rPr>
+              <w:t xml:space="preserve"> selects view counsellor account option</w:t>
             </w:r>
           </w:p>
           <w:p>
@@ -27840,7 +27852,7 @@
           <w:rPr>
             <w:noProof/>
           </w:rPr>
-          <w:t>1</w:t>
+          <w:t>38</w:t>
         </w:r>
         <w:r>
           <w:rPr>
@@ -36266,7 +36278,7 @@
 </file>
 
 <file path=customXml/itemProps1.xml><?xml version="1.0" encoding="utf-8"?>
-<ds:datastoreItem xmlns:ds="http://schemas.openxmlformats.org/officeDocument/2006/customXml" ds:itemID="{E4E9C354-3594-484D-B3D3-2F640F1B7190}">
+<ds:datastoreItem xmlns:ds="http://schemas.openxmlformats.org/officeDocument/2006/customXml" ds:itemID="{08E70DA0-BD7D-4833-9CB8-11D726C3D48A}">
   <ds:schemaRefs>
     <ds:schemaRef ds:uri="http://schemas.openxmlformats.org/officeDocument/2006/bibliography"/>
   </ds:schemaRefs>

</xml_diff>

<commit_message>
Analysis & Design phase compilation checkpoint
Compiled student create journal entry and view journal entry sequence
and class diagram
</commit_message>
<xml_diff>
--- a/Ying Hao/Software Engineering/Momento Proposal.docx
+++ b/Ying Hao/Software Engineering/Momento Proposal.docx
@@ -17013,6 +17013,23 @@
               <w:t>Comments made by teacher</w:t>
             </w:r>
           </w:p>
+          <w:p>
+            <w:pPr>
+              <w:pStyle w:val="ListParagraph"/>
+              <w:numPr>
+                <w:ilvl w:val="1"/>
+                <w:numId w:val="20"/>
+              </w:numPr>
+              <w:rPr>
+                <w:rFonts w:ascii="Calibri Light" w:eastAsia="PMingLiU" w:hAnsi="Calibri Light" w:cs="Times New Roman"/>
+              </w:rPr>
+            </w:pPr>
+            <w:r>
+              <w:t>Reply made by student</w:t>
+            </w:r>
+            <w:bookmarkStart w:id="414" w:name="_GoBack"/>
+            <w:bookmarkEnd w:id="414"/>
+          </w:p>
         </w:tc>
       </w:tr>
       <w:tr>
@@ -17151,20 +17168,20 @@
       <w:pPr>
         <w:pStyle w:val="Heading4"/>
       </w:pPr>
-      <w:bookmarkStart w:id="414" w:name="_Toc460894259"/>
-      <w:bookmarkStart w:id="415" w:name="_Toc460927022"/>
-      <w:bookmarkStart w:id="416" w:name="_Toc461562780"/>
-      <w:bookmarkStart w:id="417" w:name="_Toc461563667"/>
-      <w:bookmarkStart w:id="418" w:name="_Toc461564290"/>
+      <w:bookmarkStart w:id="415" w:name="_Toc460894259"/>
+      <w:bookmarkStart w:id="416" w:name="_Toc460927022"/>
+      <w:bookmarkStart w:id="417" w:name="_Toc461562780"/>
+      <w:bookmarkStart w:id="418" w:name="_Toc461563667"/>
+      <w:bookmarkStart w:id="419" w:name="_Toc461564290"/>
       <w:r>
         <w:lastRenderedPageBreak/>
         <w:t>Reply to comments</w:t>
       </w:r>
-      <w:bookmarkEnd w:id="414"/>
       <w:bookmarkEnd w:id="415"/>
       <w:bookmarkEnd w:id="416"/>
       <w:bookmarkEnd w:id="417"/>
       <w:bookmarkEnd w:id="418"/>
+      <w:bookmarkEnd w:id="419"/>
     </w:p>
     <w:tbl>
       <w:tblPr>
@@ -17929,23 +17946,23 @@
       <w:pPr>
         <w:pStyle w:val="Heading4"/>
       </w:pPr>
-      <w:bookmarkStart w:id="419" w:name="_Toc460894260"/>
-      <w:bookmarkStart w:id="420" w:name="_Toc460927023"/>
-      <w:bookmarkStart w:id="421" w:name="_Toc461562781"/>
-      <w:bookmarkStart w:id="422" w:name="_Toc461563668"/>
-      <w:bookmarkStart w:id="423" w:name="_Toc461564291"/>
+      <w:bookmarkStart w:id="420" w:name="_Toc460894260"/>
+      <w:bookmarkStart w:id="421" w:name="_Toc460927023"/>
+      <w:bookmarkStart w:id="422" w:name="_Toc461562781"/>
+      <w:bookmarkStart w:id="423" w:name="_Toc461563668"/>
+      <w:bookmarkStart w:id="424" w:name="_Toc461564291"/>
       <w:r>
         <w:lastRenderedPageBreak/>
         <w:t xml:space="preserve">Link to </w:t>
       </w:r>
-      <w:bookmarkEnd w:id="419"/>
       <w:bookmarkEnd w:id="420"/>
+      <w:bookmarkEnd w:id="421"/>
       <w:r>
         <w:t>Facebook</w:t>
       </w:r>
-      <w:bookmarkEnd w:id="421"/>
       <w:bookmarkEnd w:id="422"/>
       <w:bookmarkEnd w:id="423"/>
+      <w:bookmarkEnd w:id="424"/>
     </w:p>
     <w:tbl>
       <w:tblPr>
@@ -18645,11 +18662,11 @@
       <w:pPr>
         <w:pStyle w:val="Heading4"/>
       </w:pPr>
-      <w:bookmarkStart w:id="424" w:name="_Toc460894261"/>
-      <w:bookmarkStart w:id="425" w:name="_Toc460927024"/>
-      <w:bookmarkStart w:id="426" w:name="_Toc461562782"/>
-      <w:bookmarkStart w:id="427" w:name="_Toc461563669"/>
-      <w:bookmarkStart w:id="428" w:name="_Toc461564292"/>
+      <w:bookmarkStart w:id="425" w:name="_Toc460894261"/>
+      <w:bookmarkStart w:id="426" w:name="_Toc460927024"/>
+      <w:bookmarkStart w:id="427" w:name="_Toc461562782"/>
+      <w:bookmarkStart w:id="428" w:name="_Toc461563669"/>
+      <w:bookmarkStart w:id="429" w:name="_Toc461564292"/>
       <w:r>
         <w:lastRenderedPageBreak/>
         <w:t>Link to T</w:t>
@@ -18657,11 +18674,11 @@
       <w:r>
         <w:t>witter</w:t>
       </w:r>
-      <w:bookmarkEnd w:id="424"/>
       <w:bookmarkEnd w:id="425"/>
       <w:bookmarkEnd w:id="426"/>
       <w:bookmarkEnd w:id="427"/>
       <w:bookmarkEnd w:id="428"/>
+      <w:bookmarkEnd w:id="429"/>
     </w:p>
     <w:tbl>
       <w:tblPr>
@@ -19459,42 +19476,42 @@
       <w:pPr>
         <w:pStyle w:val="Heading3"/>
       </w:pPr>
-      <w:bookmarkStart w:id="429" w:name="_Toc460893524"/>
-      <w:bookmarkStart w:id="430" w:name="_Toc460893581"/>
-      <w:bookmarkStart w:id="431" w:name="_Toc460894262"/>
-      <w:bookmarkStart w:id="432" w:name="_Toc460927025"/>
-      <w:bookmarkStart w:id="433" w:name="_Toc461562783"/>
-      <w:bookmarkStart w:id="434" w:name="_Toc461563670"/>
-      <w:bookmarkStart w:id="435" w:name="_Toc461564293"/>
+      <w:bookmarkStart w:id="430" w:name="_Toc460893524"/>
+      <w:bookmarkStart w:id="431" w:name="_Toc460893581"/>
+      <w:bookmarkStart w:id="432" w:name="_Toc460894262"/>
+      <w:bookmarkStart w:id="433" w:name="_Toc460927025"/>
+      <w:bookmarkStart w:id="434" w:name="_Toc461562783"/>
+      <w:bookmarkStart w:id="435" w:name="_Toc461563670"/>
+      <w:bookmarkStart w:id="436" w:name="_Toc461564293"/>
       <w:r>
         <w:lastRenderedPageBreak/>
         <w:t>Teacher features</w:t>
       </w:r>
-      <w:bookmarkEnd w:id="429"/>
       <w:bookmarkEnd w:id="430"/>
       <w:bookmarkEnd w:id="431"/>
       <w:bookmarkEnd w:id="432"/>
       <w:bookmarkEnd w:id="433"/>
       <w:bookmarkEnd w:id="434"/>
       <w:bookmarkEnd w:id="435"/>
+      <w:bookmarkEnd w:id="436"/>
     </w:p>
     <w:p>
       <w:pPr>
         <w:pStyle w:val="Heading4"/>
       </w:pPr>
-      <w:bookmarkStart w:id="436" w:name="_Toc460894263"/>
-      <w:bookmarkStart w:id="437" w:name="_Toc460927026"/>
-      <w:bookmarkStart w:id="438" w:name="_Toc461562784"/>
-      <w:bookmarkStart w:id="439" w:name="_Toc461563671"/>
-      <w:bookmarkStart w:id="440" w:name="_Toc461564294"/>
+      <w:bookmarkStart w:id="437" w:name="_Toc460894263"/>
+      <w:bookmarkStart w:id="438" w:name="_Toc460927026"/>
+      <w:bookmarkStart w:id="439" w:name="_Toc461562784"/>
+      <w:bookmarkStart w:id="440" w:name="_Toc461563671"/>
+      <w:bookmarkStart w:id="441" w:name="_Toc461564294"/>
       <w:r>
         <w:t>View list of assigned student accounts</w:t>
       </w:r>
-      <w:bookmarkEnd w:id="436"/>
       <w:bookmarkEnd w:id="437"/>
       <w:bookmarkEnd w:id="438"/>
       <w:bookmarkEnd w:id="439"/>
       <w:bookmarkEnd w:id="440"/>
+      <w:bookmarkEnd w:id="441"/>
     </w:p>
     <w:tbl>
       <w:tblPr>
@@ -20146,20 +20163,20 @@
       <w:pPr>
         <w:pStyle w:val="Heading4"/>
       </w:pPr>
-      <w:bookmarkStart w:id="441" w:name="_Toc460894264"/>
-      <w:bookmarkStart w:id="442" w:name="_Toc460927027"/>
-      <w:bookmarkStart w:id="443" w:name="_Toc461562785"/>
-      <w:bookmarkStart w:id="444" w:name="_Toc461563672"/>
-      <w:bookmarkStart w:id="445" w:name="_Toc461564295"/>
+      <w:bookmarkStart w:id="442" w:name="_Toc460894264"/>
+      <w:bookmarkStart w:id="443" w:name="_Toc460927027"/>
+      <w:bookmarkStart w:id="444" w:name="_Toc461562785"/>
+      <w:bookmarkStart w:id="445" w:name="_Toc461563672"/>
+      <w:bookmarkStart w:id="446" w:name="_Toc461564295"/>
       <w:r>
         <w:lastRenderedPageBreak/>
         <w:t>Filter students</w:t>
       </w:r>
-      <w:bookmarkEnd w:id="441"/>
       <w:bookmarkEnd w:id="442"/>
       <w:bookmarkEnd w:id="443"/>
       <w:bookmarkEnd w:id="444"/>
       <w:bookmarkEnd w:id="445"/>
+      <w:bookmarkEnd w:id="446"/>
     </w:p>
     <w:tbl>
       <w:tblPr>
@@ -20871,20 +20888,20 @@
       <w:pPr>
         <w:pStyle w:val="Heading4"/>
       </w:pPr>
-      <w:bookmarkStart w:id="446" w:name="_Toc460894265"/>
-      <w:bookmarkStart w:id="447" w:name="_Toc460927028"/>
-      <w:bookmarkStart w:id="448" w:name="_Toc461562786"/>
-      <w:bookmarkStart w:id="449" w:name="_Toc461563673"/>
-      <w:bookmarkStart w:id="450" w:name="_Toc461564296"/>
+      <w:bookmarkStart w:id="447" w:name="_Toc460894265"/>
+      <w:bookmarkStart w:id="448" w:name="_Toc460927028"/>
+      <w:bookmarkStart w:id="449" w:name="_Toc461562786"/>
+      <w:bookmarkStart w:id="450" w:name="_Toc461563673"/>
+      <w:bookmarkStart w:id="451" w:name="_Toc461564296"/>
       <w:r>
         <w:lastRenderedPageBreak/>
         <w:t>View journal entry (Teacher)</w:t>
       </w:r>
-      <w:bookmarkEnd w:id="446"/>
       <w:bookmarkEnd w:id="447"/>
       <w:bookmarkEnd w:id="448"/>
       <w:bookmarkEnd w:id="449"/>
       <w:bookmarkEnd w:id="450"/>
+      <w:bookmarkEnd w:id="451"/>
     </w:p>
     <w:tbl>
       <w:tblPr>
@@ -21524,20 +21541,20 @@
       <w:pPr>
         <w:pStyle w:val="Heading4"/>
       </w:pPr>
-      <w:bookmarkStart w:id="451" w:name="_Toc460894266"/>
-      <w:bookmarkStart w:id="452" w:name="_Toc460927029"/>
-      <w:bookmarkStart w:id="453" w:name="_Toc461562787"/>
-      <w:bookmarkStart w:id="454" w:name="_Toc461563674"/>
-      <w:bookmarkStart w:id="455" w:name="_Toc461564297"/>
+      <w:bookmarkStart w:id="452" w:name="_Toc460894266"/>
+      <w:bookmarkStart w:id="453" w:name="_Toc460927029"/>
+      <w:bookmarkStart w:id="454" w:name="_Toc461562787"/>
+      <w:bookmarkStart w:id="455" w:name="_Toc461563674"/>
+      <w:bookmarkStart w:id="456" w:name="_Toc461564297"/>
       <w:r>
         <w:lastRenderedPageBreak/>
         <w:t>Enter comments</w:t>
       </w:r>
-      <w:bookmarkEnd w:id="451"/>
       <w:bookmarkEnd w:id="452"/>
       <w:bookmarkEnd w:id="453"/>
       <w:bookmarkEnd w:id="454"/>
       <w:bookmarkEnd w:id="455"/>
+      <w:bookmarkEnd w:id="456"/>
     </w:p>
     <w:tbl>
       <w:tblPr>
@@ -22224,20 +22241,20 @@
       <w:pPr>
         <w:pStyle w:val="Heading4"/>
       </w:pPr>
-      <w:bookmarkStart w:id="456" w:name="_Toc460894267"/>
-      <w:bookmarkStart w:id="457" w:name="_Toc460927030"/>
-      <w:bookmarkStart w:id="458" w:name="_Toc461562788"/>
-      <w:bookmarkStart w:id="459" w:name="_Toc461563675"/>
-      <w:bookmarkStart w:id="460" w:name="_Toc461564298"/>
+      <w:bookmarkStart w:id="457" w:name="_Toc460894267"/>
+      <w:bookmarkStart w:id="458" w:name="_Toc460927030"/>
+      <w:bookmarkStart w:id="459" w:name="_Toc461562788"/>
+      <w:bookmarkStart w:id="460" w:name="_Toc461563675"/>
+      <w:bookmarkStart w:id="461" w:name="_Toc461564298"/>
       <w:r>
         <w:lastRenderedPageBreak/>
         <w:t>Search nearby counsellors</w:t>
       </w:r>
-      <w:bookmarkEnd w:id="456"/>
       <w:bookmarkEnd w:id="457"/>
       <w:bookmarkEnd w:id="458"/>
       <w:bookmarkEnd w:id="459"/>
       <w:bookmarkEnd w:id="460"/>
+      <w:bookmarkEnd w:id="461"/>
     </w:p>
     <w:tbl>
       <w:tblPr>
@@ -23238,20 +23255,20 @@
       <w:pPr>
         <w:pStyle w:val="Heading4"/>
       </w:pPr>
-      <w:bookmarkStart w:id="461" w:name="_Toc460894268"/>
-      <w:bookmarkStart w:id="462" w:name="_Toc460927031"/>
-      <w:bookmarkStart w:id="463" w:name="_Toc461562789"/>
-      <w:bookmarkStart w:id="464" w:name="_Toc461563676"/>
-      <w:bookmarkStart w:id="465" w:name="_Toc461564299"/>
+      <w:bookmarkStart w:id="462" w:name="_Toc460894268"/>
+      <w:bookmarkStart w:id="463" w:name="_Toc460927031"/>
+      <w:bookmarkStart w:id="464" w:name="_Toc461562789"/>
+      <w:bookmarkStart w:id="465" w:name="_Toc461563676"/>
+      <w:bookmarkStart w:id="466" w:name="_Toc461564299"/>
       <w:r>
         <w:lastRenderedPageBreak/>
         <w:t>View counsellor account</w:t>
       </w:r>
-      <w:bookmarkEnd w:id="461"/>
       <w:bookmarkEnd w:id="462"/>
       <w:bookmarkEnd w:id="463"/>
       <w:bookmarkEnd w:id="464"/>
       <w:bookmarkEnd w:id="465"/>
+      <w:bookmarkEnd w:id="466"/>
     </w:p>
     <w:tbl>
       <w:tblPr>
@@ -23612,8 +23629,6 @@
               </w:rPr>
               <w:t>user</w:t>
             </w:r>
-            <w:bookmarkStart w:id="466" w:name="_GoBack"/>
-            <w:bookmarkEnd w:id="466"/>
             <w:r>
               <w:rPr>
                 <w:rFonts w:ascii="Calibri Light" w:eastAsia="PMingLiU" w:hAnsi="Calibri Light" w:cs="Times New Roman"/>
@@ -27852,7 +27867,7 @@
           <w:rPr>
             <w:noProof/>
           </w:rPr>
-          <w:t>38</w:t>
+          <w:t>36</w:t>
         </w:r>
         <w:r>
           <w:rPr>
@@ -36278,7 +36293,7 @@
 </file>
 
 <file path=customXml/itemProps1.xml><?xml version="1.0" encoding="utf-8"?>
-<ds:datastoreItem xmlns:ds="http://schemas.openxmlformats.org/officeDocument/2006/customXml" ds:itemID="{08E70DA0-BD7D-4833-9CB8-11D726C3D48A}">
+<ds:datastoreItem xmlns:ds="http://schemas.openxmlformats.org/officeDocument/2006/customXml" ds:itemID="{5D7CB3AE-AEFA-4D14-A838-532167133B3D}">
   <ds:schemaRefs>
     <ds:schemaRef ds:uri="http://schemas.openxmlformats.org/officeDocument/2006/bibliography"/>
   </ds:schemaRefs>

</xml_diff>

<commit_message>
Analysis & Design phase compilation
Added reply to comment sequence diagram and updated class diagram
</commit_message>
<xml_diff>
--- a/Ying Hao/Software Engineering/Momento Proposal.docx
+++ b/Ying Hao/Software Engineering/Momento Proposal.docx
@@ -17027,8 +17027,6 @@
             <w:r>
               <w:t>Reply made by student</w:t>
             </w:r>
-            <w:bookmarkStart w:id="414" w:name="_GoBack"/>
-            <w:bookmarkEnd w:id="414"/>
           </w:p>
         </w:tc>
       </w:tr>
@@ -17168,20 +17166,20 @@
       <w:pPr>
         <w:pStyle w:val="Heading4"/>
       </w:pPr>
-      <w:bookmarkStart w:id="415" w:name="_Toc460894259"/>
-      <w:bookmarkStart w:id="416" w:name="_Toc460927022"/>
-      <w:bookmarkStart w:id="417" w:name="_Toc461562780"/>
-      <w:bookmarkStart w:id="418" w:name="_Toc461563667"/>
-      <w:bookmarkStart w:id="419" w:name="_Toc461564290"/>
+      <w:bookmarkStart w:id="414" w:name="_Toc460894259"/>
+      <w:bookmarkStart w:id="415" w:name="_Toc460927022"/>
+      <w:bookmarkStart w:id="416" w:name="_Toc461562780"/>
+      <w:bookmarkStart w:id="417" w:name="_Toc461563667"/>
+      <w:bookmarkStart w:id="418" w:name="_Toc461564290"/>
       <w:r>
         <w:lastRenderedPageBreak/>
         <w:t>Reply to comments</w:t>
       </w:r>
+      <w:bookmarkEnd w:id="414"/>
       <w:bookmarkEnd w:id="415"/>
       <w:bookmarkEnd w:id="416"/>
       <w:bookmarkEnd w:id="417"/>
       <w:bookmarkEnd w:id="418"/>
-      <w:bookmarkEnd w:id="419"/>
     </w:p>
     <w:tbl>
       <w:tblPr>
@@ -17701,24 +17699,8 @@
               </w:rPr>
               <w:t>Time</w:t>
             </w:r>
-          </w:p>
-          <w:p>
-            <w:pPr>
-              <w:pStyle w:val="ListParagraph"/>
-              <w:numPr>
-                <w:ilvl w:val="1"/>
-                <w:numId w:val="32"/>
-              </w:numPr>
-              <w:rPr>
-                <w:rFonts w:ascii="Calibri Light" w:eastAsia="PMingLiU" w:hAnsi="Calibri Light" w:cs="Times New Roman"/>
-              </w:rPr>
-            </w:pPr>
-            <w:r>
-              <w:rPr>
-                <w:rFonts w:ascii="Calibri Light" w:eastAsia="PMingLiU" w:hAnsi="Calibri Light" w:cs="Times New Roman"/>
-              </w:rPr>
-              <w:t>User’s Student ID</w:t>
-            </w:r>
+            <w:bookmarkStart w:id="419" w:name="_GoBack"/>
+            <w:bookmarkEnd w:id="419"/>
           </w:p>
           <w:p>
             <w:pPr>
@@ -27867,7 +27849,7 @@
           <w:rPr>
             <w:noProof/>
           </w:rPr>
-          <w:t>36</w:t>
+          <w:t>37</w:t>
         </w:r>
         <w:r>
           <w:rPr>
@@ -36293,7 +36275,7 @@
 </file>
 
 <file path=customXml/itemProps1.xml><?xml version="1.0" encoding="utf-8"?>
-<ds:datastoreItem xmlns:ds="http://schemas.openxmlformats.org/officeDocument/2006/customXml" ds:itemID="{5D7CB3AE-AEFA-4D14-A838-532167133B3D}">
+<ds:datastoreItem xmlns:ds="http://schemas.openxmlformats.org/officeDocument/2006/customXml" ds:itemID="{915A9CA0-6E51-4C7C-B4B1-285963049A6D}">
   <ds:schemaRefs>
     <ds:schemaRef ds:uri="http://schemas.openxmlformats.org/officeDocument/2006/bibliography"/>
   </ds:schemaRefs>

</xml_diff>

<commit_message>
Design & Analysis phase compilation
Compiled Assign modules to student sequcen diagram
</commit_message>
<xml_diff>
--- a/Ying Hao/Software Engineering/Momento Proposal.docx
+++ b/Ying Hao/Software Engineering/Momento Proposal.docx
@@ -13224,7 +13224,19 @@
               <w:rPr>
                 <w:rFonts w:ascii="Calibri Light" w:eastAsia="PMingLiU" w:hAnsi="Calibri Light" w:cs="Times New Roman"/>
               </w:rPr>
-              <w:t>The system displays</w:t>
+              <w:t>The system</w:t>
+            </w:r>
+            <w:r>
+              <w:rPr>
+                <w:rFonts w:ascii="Calibri Light" w:eastAsia="PMingLiU" w:hAnsi="Calibri Light" w:cs="Times New Roman"/>
+              </w:rPr>
+              <w:t xml:space="preserve"> retrieves and</w:t>
+            </w:r>
+            <w:r>
+              <w:rPr>
+                <w:rFonts w:ascii="Calibri Light" w:eastAsia="PMingLiU" w:hAnsi="Calibri Light" w:cs="Times New Roman"/>
+              </w:rPr>
+              <w:t xml:space="preserve"> displays</w:t>
             </w:r>
             <w:r>
               <w:rPr>
@@ -14141,6 +14153,26 @@
               <w:rPr>
                 <w:rFonts w:ascii="Calibri Light" w:eastAsia="PMingLiU" w:hAnsi="Calibri Light" w:cs="Times New Roman"/>
               </w:rPr>
+              <w:t>The user selects multiple students to unassign modules</w:t>
+            </w:r>
+            <w:bookmarkStart w:id="382" w:name="_GoBack"/>
+            <w:bookmarkEnd w:id="382"/>
+          </w:p>
+          <w:p>
+            <w:pPr>
+              <w:pStyle w:val="ListParagraph"/>
+              <w:numPr>
+                <w:ilvl w:val="0"/>
+                <w:numId w:val="40"/>
+              </w:numPr>
+              <w:rPr>
+                <w:rFonts w:ascii="Calibri Light" w:eastAsia="PMingLiU" w:hAnsi="Calibri Light" w:cs="Times New Roman"/>
+              </w:rPr>
+            </w:pPr>
+            <w:r>
+              <w:rPr>
+                <w:rFonts w:ascii="Calibri Light" w:eastAsia="PMingLiU" w:hAnsi="Calibri Light" w:cs="Times New Roman"/>
+              </w:rPr>
               <w:t>The sy</w:t>
             </w:r>
             <w:r>
@@ -14451,20 +14483,20 @@
       <w:pPr>
         <w:pStyle w:val="Heading4"/>
       </w:pPr>
-      <w:bookmarkStart w:id="382" w:name="_Toc460894253"/>
-      <w:bookmarkStart w:id="383" w:name="_Toc460927016"/>
-      <w:bookmarkStart w:id="384" w:name="_Toc461562774"/>
-      <w:bookmarkStart w:id="385" w:name="_Toc461563661"/>
-      <w:bookmarkStart w:id="386" w:name="_Toc461564284"/>
+      <w:bookmarkStart w:id="383" w:name="_Toc460894253"/>
+      <w:bookmarkStart w:id="384" w:name="_Toc460927016"/>
+      <w:bookmarkStart w:id="385" w:name="_Toc461562774"/>
+      <w:bookmarkStart w:id="386" w:name="_Toc461563661"/>
+      <w:bookmarkStart w:id="387" w:name="_Toc461564284"/>
       <w:r>
         <w:lastRenderedPageBreak/>
         <w:t>View teacher account</w:t>
       </w:r>
-      <w:bookmarkEnd w:id="382"/>
       <w:bookmarkEnd w:id="383"/>
       <w:bookmarkEnd w:id="384"/>
       <w:bookmarkEnd w:id="385"/>
       <w:bookmarkEnd w:id="386"/>
+      <w:bookmarkEnd w:id="387"/>
     </w:p>
     <w:tbl>
       <w:tblPr>
@@ -14914,20 +14946,20 @@
       <w:pPr>
         <w:pStyle w:val="Heading4"/>
       </w:pPr>
-      <w:bookmarkStart w:id="387" w:name="_Toc460894254"/>
-      <w:bookmarkStart w:id="388" w:name="_Toc460927017"/>
-      <w:bookmarkStart w:id="389" w:name="_Toc461562775"/>
-      <w:bookmarkStart w:id="390" w:name="_Toc461563662"/>
-      <w:bookmarkStart w:id="391" w:name="_Toc461564285"/>
+      <w:bookmarkStart w:id="388" w:name="_Toc460894254"/>
+      <w:bookmarkStart w:id="389" w:name="_Toc460927017"/>
+      <w:bookmarkStart w:id="390" w:name="_Toc461562775"/>
+      <w:bookmarkStart w:id="391" w:name="_Toc461563662"/>
+      <w:bookmarkStart w:id="392" w:name="_Toc461564285"/>
       <w:r>
         <w:lastRenderedPageBreak/>
         <w:t>Assign students</w:t>
       </w:r>
-      <w:bookmarkEnd w:id="387"/>
       <w:bookmarkEnd w:id="388"/>
       <w:bookmarkEnd w:id="389"/>
       <w:bookmarkEnd w:id="390"/>
       <w:bookmarkEnd w:id="391"/>
+      <w:bookmarkEnd w:id="392"/>
     </w:p>
     <w:tbl>
       <w:tblPr>
@@ -15428,20 +15460,20 @@
       <w:pPr>
         <w:pStyle w:val="Heading4"/>
       </w:pPr>
-      <w:bookmarkStart w:id="392" w:name="_Toc460894255"/>
-      <w:bookmarkStart w:id="393" w:name="_Toc460927018"/>
-      <w:bookmarkStart w:id="394" w:name="_Toc461562776"/>
-      <w:bookmarkStart w:id="395" w:name="_Toc461563663"/>
-      <w:bookmarkStart w:id="396" w:name="_Toc461564286"/>
+      <w:bookmarkStart w:id="393" w:name="_Toc460894255"/>
+      <w:bookmarkStart w:id="394" w:name="_Toc460927018"/>
+      <w:bookmarkStart w:id="395" w:name="_Toc461562776"/>
+      <w:bookmarkStart w:id="396" w:name="_Toc461563663"/>
+      <w:bookmarkStart w:id="397" w:name="_Toc461564286"/>
       <w:r>
         <w:lastRenderedPageBreak/>
         <w:t>Unassign students</w:t>
       </w:r>
-      <w:bookmarkEnd w:id="392"/>
       <w:bookmarkEnd w:id="393"/>
       <w:bookmarkEnd w:id="394"/>
       <w:bookmarkEnd w:id="395"/>
       <w:bookmarkEnd w:id="396"/>
+      <w:bookmarkEnd w:id="397"/>
     </w:p>
     <w:tbl>
       <w:tblPr>
@@ -15978,42 +16010,42 @@
       <w:pPr>
         <w:pStyle w:val="Heading3"/>
       </w:pPr>
-      <w:bookmarkStart w:id="397" w:name="_Toc460893523"/>
-      <w:bookmarkStart w:id="398" w:name="_Toc460893580"/>
-      <w:bookmarkStart w:id="399" w:name="_Toc460894257"/>
-      <w:bookmarkStart w:id="400" w:name="_Toc460927019"/>
-      <w:bookmarkStart w:id="401" w:name="_Toc461562777"/>
-      <w:bookmarkStart w:id="402" w:name="_Toc461563664"/>
-      <w:bookmarkStart w:id="403" w:name="_Toc461564287"/>
+      <w:bookmarkStart w:id="398" w:name="_Toc460893523"/>
+      <w:bookmarkStart w:id="399" w:name="_Toc460893580"/>
+      <w:bookmarkStart w:id="400" w:name="_Toc460894257"/>
+      <w:bookmarkStart w:id="401" w:name="_Toc460927019"/>
+      <w:bookmarkStart w:id="402" w:name="_Toc461562777"/>
+      <w:bookmarkStart w:id="403" w:name="_Toc461563664"/>
+      <w:bookmarkStart w:id="404" w:name="_Toc461564287"/>
       <w:r>
         <w:lastRenderedPageBreak/>
         <w:t>Student features</w:t>
       </w:r>
-      <w:bookmarkEnd w:id="397"/>
       <w:bookmarkEnd w:id="398"/>
       <w:bookmarkEnd w:id="399"/>
       <w:bookmarkEnd w:id="400"/>
       <w:bookmarkEnd w:id="401"/>
       <w:bookmarkEnd w:id="402"/>
       <w:bookmarkEnd w:id="403"/>
+      <w:bookmarkEnd w:id="404"/>
     </w:p>
     <w:p>
       <w:pPr>
         <w:pStyle w:val="Heading4"/>
       </w:pPr>
-      <w:bookmarkStart w:id="404" w:name="_Toc460894256"/>
-      <w:bookmarkStart w:id="405" w:name="_Toc460927020"/>
-      <w:bookmarkStart w:id="406" w:name="_Toc461562778"/>
-      <w:bookmarkStart w:id="407" w:name="_Toc461563665"/>
-      <w:bookmarkStart w:id="408" w:name="_Toc461564288"/>
+      <w:bookmarkStart w:id="405" w:name="_Toc460894256"/>
+      <w:bookmarkStart w:id="406" w:name="_Toc460927020"/>
+      <w:bookmarkStart w:id="407" w:name="_Toc461562778"/>
+      <w:bookmarkStart w:id="408" w:name="_Toc461563665"/>
+      <w:bookmarkStart w:id="409" w:name="_Toc461564288"/>
       <w:r>
         <w:t>Create journal entry</w:t>
       </w:r>
-      <w:bookmarkEnd w:id="404"/>
       <w:bookmarkEnd w:id="405"/>
       <w:bookmarkEnd w:id="406"/>
       <w:bookmarkEnd w:id="407"/>
       <w:bookmarkEnd w:id="408"/>
+      <w:bookmarkEnd w:id="409"/>
     </w:p>
     <w:tbl>
       <w:tblPr>
@@ -16468,20 +16500,20 @@
       <w:pPr>
         <w:pStyle w:val="Heading4"/>
       </w:pPr>
-      <w:bookmarkStart w:id="409" w:name="_Toc460894258"/>
-      <w:bookmarkStart w:id="410" w:name="_Toc460927021"/>
-      <w:bookmarkStart w:id="411" w:name="_Toc461562779"/>
-      <w:bookmarkStart w:id="412" w:name="_Toc461563666"/>
-      <w:bookmarkStart w:id="413" w:name="_Toc461564289"/>
+      <w:bookmarkStart w:id="410" w:name="_Toc460894258"/>
+      <w:bookmarkStart w:id="411" w:name="_Toc460927021"/>
+      <w:bookmarkStart w:id="412" w:name="_Toc461562779"/>
+      <w:bookmarkStart w:id="413" w:name="_Toc461563666"/>
+      <w:bookmarkStart w:id="414" w:name="_Toc461564289"/>
       <w:r>
         <w:lastRenderedPageBreak/>
         <w:t>View journal entry (Student)</w:t>
       </w:r>
-      <w:bookmarkEnd w:id="409"/>
       <w:bookmarkEnd w:id="410"/>
       <w:bookmarkEnd w:id="411"/>
       <w:bookmarkEnd w:id="412"/>
       <w:bookmarkEnd w:id="413"/>
+      <w:bookmarkEnd w:id="414"/>
     </w:p>
     <w:tbl>
       <w:tblPr>
@@ -17166,20 +17198,20 @@
       <w:pPr>
         <w:pStyle w:val="Heading4"/>
       </w:pPr>
-      <w:bookmarkStart w:id="414" w:name="_Toc460894259"/>
-      <w:bookmarkStart w:id="415" w:name="_Toc460927022"/>
-      <w:bookmarkStart w:id="416" w:name="_Toc461562780"/>
-      <w:bookmarkStart w:id="417" w:name="_Toc461563667"/>
-      <w:bookmarkStart w:id="418" w:name="_Toc461564290"/>
+      <w:bookmarkStart w:id="415" w:name="_Toc460894259"/>
+      <w:bookmarkStart w:id="416" w:name="_Toc460927022"/>
+      <w:bookmarkStart w:id="417" w:name="_Toc461562780"/>
+      <w:bookmarkStart w:id="418" w:name="_Toc461563667"/>
+      <w:bookmarkStart w:id="419" w:name="_Toc461564290"/>
       <w:r>
         <w:lastRenderedPageBreak/>
         <w:t>Reply to comments</w:t>
       </w:r>
-      <w:bookmarkEnd w:id="414"/>
       <w:bookmarkEnd w:id="415"/>
       <w:bookmarkEnd w:id="416"/>
       <w:bookmarkEnd w:id="417"/>
       <w:bookmarkEnd w:id="418"/>
+      <w:bookmarkEnd w:id="419"/>
     </w:p>
     <w:tbl>
       <w:tblPr>
@@ -17699,8 +17731,6 @@
               </w:rPr>
               <w:t>Time</w:t>
             </w:r>
-            <w:bookmarkStart w:id="419" w:name="_GoBack"/>
-            <w:bookmarkEnd w:id="419"/>
           </w:p>
           <w:p>
             <w:pPr>
@@ -27849,7 +27879,7 @@
           <w:rPr>
             <w:noProof/>
           </w:rPr>
-          <w:t>37</w:t>
+          <w:t>22</w:t>
         </w:r>
         <w:r>
           <w:rPr>
@@ -36275,7 +36305,7 @@
 </file>
 
 <file path=customXml/itemProps1.xml><?xml version="1.0" encoding="utf-8"?>
-<ds:datastoreItem xmlns:ds="http://schemas.openxmlformats.org/officeDocument/2006/customXml" ds:itemID="{915A9CA0-6E51-4C7C-B4B1-285963049A6D}">
+<ds:datastoreItem xmlns:ds="http://schemas.openxmlformats.org/officeDocument/2006/customXml" ds:itemID="{9F414828-8EFC-42D5-B4C8-F92EF67E76FA}">
   <ds:schemaRefs>
     <ds:schemaRef ds:uri="http://schemas.openxmlformats.org/officeDocument/2006/bibliography"/>
   </ds:schemaRefs>

</xml_diff>